<commit_message>
finished lab and wrote report
</commit_message>
<xml_diff>
--- a/Python Server/lab3-byaz-report_updated.docx
+++ b/Python Server/lab3-byaz-report_updated.docx
@@ -97,19 +97,8 @@
     </w:p>
     <w:p>
       <w:r>
-        <w:t xml:space="preserve">Using the native </w:t>
-      </w:r>
-      <w:proofErr w:type="spellStart"/>
-      <w:proofErr w:type="gramStart"/>
-      <w:r>
-        <w:t>unix</w:t>
-      </w:r>
-      <w:proofErr w:type="spellEnd"/>
-      <w:proofErr w:type="gramEnd"/>
-      <w:r>
-        <w:t xml:space="preserve"> application, </w:t>
-      </w:r>
-      <w:proofErr w:type="spellStart"/>
+        <w:t xml:space="preserve">Using the native unix application, </w:t>
+      </w:r>
       <w:r>
         <w:rPr>
           <w:rFonts w:ascii="Monaco" w:hAnsi="Monaco"/>
@@ -117,11 +106,9 @@
         </w:rPr>
         <w:t>scp</w:t>
       </w:r>
-      <w:proofErr w:type="spellEnd"/>
       <w:r>
         <w:t xml:space="preserve">, to transfer files may be reliable but still limited to the limitations of </w:t>
       </w:r>
-      <w:proofErr w:type="spellStart"/>
       <w:r>
         <w:rPr>
           <w:rFonts w:ascii="Monaco" w:hAnsi="Monaco"/>
@@ -130,20 +117,11 @@
         </w:rPr>
         <w:t>ssh</w:t>
       </w:r>
-      <w:proofErr w:type="spellEnd"/>
       <w:r>
         <w:t xml:space="preserve">.  </w:t>
       </w:r>
       <w:r>
-        <w:t xml:space="preserve">We have decided to use Python for the implementation of socket transfer.  Our </w:t>
-      </w:r>
-      <w:proofErr w:type="gramStart"/>
-      <w:r>
-        <w:t>server sends and receive</w:t>
-      </w:r>
-      <w:proofErr w:type="gramEnd"/>
-      <w:r>
-        <w:t xml:space="preserve"> data using both TCP and UDP protocols.  TCP is primarily used for transferring of metadata and UDP is primarily used for transferring of data chunks (pieces of files). </w:t>
+        <w:t xml:space="preserve">We have decided to use Python for the implementation of socket transfer.  Our server sends and receive data using both TCP and UDP protocols.  TCP is primarily used for transferring of metadata and UDP is primarily used for transferring of data chunks (pieces of files). </w:t>
       </w:r>
     </w:p>
     <w:p>
@@ -174,15 +152,7 @@
         <w:t>preserved;</w:t>
       </w:r>
       <w:r>
-        <w:t xml:space="preserve"> we’ve decided to send that through the TCP protocol.  We decided to use Python’s file read function to read a certain </w:t>
-      </w:r>
-      <w:proofErr w:type="spellStart"/>
-      <w:r>
-        <w:t>blocksize</w:t>
-      </w:r>
-      <w:proofErr w:type="spellEnd"/>
-      <w:r>
-        <w:t xml:space="preserve"> and transfer the amount that’s read.  </w:t>
+        <w:t xml:space="preserve"> we’ve decided to send that through the TCP protocol.  We decided to use Python’s file read function to read a certain blocksize and transfer the amount that’s read.  </w:t>
       </w:r>
     </w:p>
     <w:p/>
@@ -220,8 +190,14 @@
           <w:p>
             <w:pPr>
               <w:jc w:val="center"/>
+              <w:rPr>
+                <w:sz w:val="20"/>
+              </w:rPr>
             </w:pPr>
             <w:r>
+              <w:rPr>
+                <w:sz w:val="20"/>
+              </w:rPr>
               <w:t>TCP - metadata</w:t>
             </w:r>
           </w:p>
@@ -238,8 +214,14 @@
             <w:pPr>
               <w:jc w:val="center"/>
               <w:cnfStyle w:val="100000000000" w:firstRow="1" w:lastRow="0" w:firstColumn="0" w:lastColumn="0" w:oddVBand="0" w:evenVBand="0" w:oddHBand="0" w:evenHBand="0" w:firstRowFirstColumn="0" w:firstRowLastColumn="0" w:lastRowFirstColumn="0" w:lastRowLastColumn="0"/>
+              <w:rPr>
+                <w:sz w:val="20"/>
+              </w:rPr>
             </w:pPr>
             <w:r>
+              <w:rPr>
+                <w:sz w:val="20"/>
+              </w:rPr>
               <w:t>UDP - data</w:t>
             </w:r>
           </w:p>
@@ -261,7 +243,15 @@
             </w:tcBorders>
           </w:tcPr>
           <w:p>
+            <w:pPr>
+              <w:rPr>
+                <w:sz w:val="20"/>
+              </w:rPr>
+            </w:pPr>
             <w:r>
+              <w:rPr>
+                <w:sz w:val="20"/>
+              </w:rPr>
               <w:t>Client</w:t>
             </w:r>
           </w:p>
@@ -281,11 +271,13 @@
               <w:cnfStyle w:val="000000100000" w:firstRow="0" w:lastRow="0" w:firstColumn="0" w:lastColumn="0" w:oddVBand="0" w:evenVBand="0" w:oddHBand="1" w:evenHBand="0" w:firstRowFirstColumn="0" w:firstRowLastColumn="0" w:lastRowFirstColumn="0" w:lastRowLastColumn="0"/>
               <w:rPr>
                 <w:b/>
+                <w:sz w:val="20"/>
               </w:rPr>
             </w:pPr>
             <w:r>
               <w:rPr>
                 <w:b/>
+                <w:sz w:val="20"/>
               </w:rPr>
               <w:t>Server</w:t>
             </w:r>
@@ -306,11 +298,13 @@
               <w:cnfStyle w:val="000000100000" w:firstRow="0" w:lastRow="0" w:firstColumn="0" w:lastColumn="0" w:oddVBand="0" w:evenVBand="0" w:oddHBand="1" w:evenHBand="0" w:firstRowFirstColumn="0" w:firstRowLastColumn="0" w:lastRowFirstColumn="0" w:lastRowLastColumn="0"/>
               <w:rPr>
                 <w:b/>
+                <w:sz w:val="20"/>
               </w:rPr>
             </w:pPr>
             <w:r>
               <w:rPr>
                 <w:b/>
+                <w:sz w:val="20"/>
               </w:rPr>
               <w:t>Client</w:t>
             </w:r>
@@ -331,11 +325,13 @@
               <w:cnfStyle w:val="000000100000" w:firstRow="0" w:lastRow="0" w:firstColumn="0" w:lastColumn="0" w:oddVBand="0" w:evenVBand="0" w:oddHBand="1" w:evenHBand="0" w:firstRowFirstColumn="0" w:firstRowLastColumn="0" w:lastRowFirstColumn="0" w:lastRowLastColumn="0"/>
               <w:rPr>
                 <w:b/>
+                <w:sz w:val="20"/>
               </w:rPr>
             </w:pPr>
             <w:r>
               <w:rPr>
                 <w:b/>
+                <w:sz w:val="20"/>
               </w:rPr>
               <w:t>Server</w:t>
             </w:r>
@@ -361,11 +357,13 @@
             <w:pPr>
               <w:rPr>
                 <w:b w:val="0"/>
+                <w:sz w:val="20"/>
               </w:rPr>
             </w:pPr>
             <w:r>
               <w:rPr>
                 <w:b w:val="0"/>
+                <w:sz w:val="20"/>
               </w:rPr>
               <w:t>File name</w:t>
             </w:r>
@@ -374,18 +372,24 @@
         <w:tc>
           <w:tcPr>
             <w:tcW w:w="2214" w:type="dxa"/>
+            <w:vMerge w:val="restart"/>
             <w:tcBorders>
               <w:top w:val="single" w:sz="4" w:space="0" w:color="4F81BD" w:themeColor="accent1"/>
               <w:left w:val="single" w:sz="4" w:space="0" w:color="4F81BD" w:themeColor="accent1"/>
-              <w:bottom w:val="single" w:sz="4" w:space="0" w:color="4F81BD" w:themeColor="accent1"/>
               <w:right w:val="single" w:sz="4" w:space="0" w:color="4F81BD" w:themeColor="accent1"/>
             </w:tcBorders>
           </w:tcPr>
           <w:p>
             <w:pPr>
               <w:cnfStyle w:val="000000010000" w:firstRow="0" w:lastRow="0" w:firstColumn="0" w:lastColumn="0" w:oddVBand="0" w:evenVBand="0" w:oddHBand="0" w:evenHBand="1" w:firstRowFirstColumn="0" w:firstRowLastColumn="0" w:lastRowFirstColumn="0" w:lastRowLastColumn="0"/>
+              <w:rPr>
+                <w:sz w:val="20"/>
+              </w:rPr>
             </w:pPr>
             <w:r>
+              <w:rPr>
+                <w:sz w:val="20"/>
+              </w:rPr>
               <w:t>Resend data information</w:t>
             </w:r>
           </w:p>
@@ -403,8 +407,14 @@
           <w:p>
             <w:pPr>
               <w:cnfStyle w:val="000000010000" w:firstRow="0" w:lastRow="0" w:firstColumn="0" w:lastColumn="0" w:oddVBand="0" w:evenVBand="0" w:oddHBand="0" w:evenHBand="1" w:firstRowFirstColumn="0" w:firstRowLastColumn="0" w:lastRowFirstColumn="0" w:lastRowLastColumn="0"/>
+              <w:rPr>
+                <w:sz w:val="20"/>
+              </w:rPr>
             </w:pPr>
             <w:r>
+              <w:rPr>
+                <w:sz w:val="20"/>
+              </w:rPr>
               <w:t>Send data chunks</w:t>
             </w:r>
           </w:p>
@@ -412,18 +422,24 @@
         <w:tc>
           <w:tcPr>
             <w:tcW w:w="2214" w:type="dxa"/>
+            <w:vMerge w:val="restart"/>
             <w:tcBorders>
               <w:top w:val="single" w:sz="4" w:space="0" w:color="4F81BD" w:themeColor="accent1"/>
               <w:left w:val="single" w:sz="4" w:space="0" w:color="4F81BD" w:themeColor="accent1"/>
-              <w:bottom w:val="single" w:sz="4" w:space="0" w:color="4F81BD" w:themeColor="accent1"/>
               <w:right w:val="single" w:sz="4" w:space="0" w:color="4F81BD" w:themeColor="accent1"/>
             </w:tcBorders>
           </w:tcPr>
           <w:p>
             <w:pPr>
               <w:cnfStyle w:val="000000010000" w:firstRow="0" w:lastRow="0" w:firstColumn="0" w:lastColumn="0" w:oddVBand="0" w:evenVBand="0" w:oddHBand="0" w:evenHBand="1" w:firstRowFirstColumn="0" w:firstRowLastColumn="0" w:lastRowFirstColumn="0" w:lastRowLastColumn="0"/>
+              <w:rPr>
+                <w:sz w:val="20"/>
+              </w:rPr>
             </w:pPr>
             <w:r>
+              <w:rPr>
+                <w:sz w:val="20"/>
+              </w:rPr>
               <w:t xml:space="preserve">Receive data chunks </w:t>
             </w:r>
           </w:p>
@@ -448,11 +464,13 @@
             <w:pPr>
               <w:rPr>
                 <w:b w:val="0"/>
+                <w:sz w:val="20"/>
               </w:rPr>
             </w:pPr>
             <w:r>
               <w:rPr>
                 <w:b w:val="0"/>
+                <w:sz w:val="20"/>
               </w:rPr>
               <w:t>Total # of blocks</w:t>
             </w:r>
@@ -461,34 +479,42 @@
         <w:tc>
           <w:tcPr>
             <w:tcW w:w="2214" w:type="dxa"/>
+            <w:vMerge/>
+            <w:tcBorders>
+              <w:left w:val="single" w:sz="4" w:space="0" w:color="4F81BD" w:themeColor="accent1"/>
+              <w:right w:val="single" w:sz="4" w:space="0" w:color="4F81BD" w:themeColor="accent1"/>
+            </w:tcBorders>
+          </w:tcPr>
+          <w:p>
+            <w:pPr>
+              <w:cnfStyle w:val="000000100000" w:firstRow="0" w:lastRow="0" w:firstColumn="0" w:lastColumn="0" w:oddVBand="0" w:evenVBand="0" w:oddHBand="1" w:evenHBand="0" w:firstRowFirstColumn="0" w:firstRowLastColumn="0" w:lastRowFirstColumn="0" w:lastRowLastColumn="0"/>
+              <w:rPr>
+                <w:sz w:val="20"/>
+              </w:rPr>
+            </w:pPr>
+          </w:p>
+        </w:tc>
+        <w:tc>
+          <w:tcPr>
+            <w:tcW w:w="2214" w:type="dxa"/>
+            <w:vMerge w:val="restart"/>
             <w:tcBorders>
               <w:top w:val="single" w:sz="4" w:space="0" w:color="4F81BD" w:themeColor="accent1"/>
               <w:left w:val="single" w:sz="4" w:space="0" w:color="4F81BD" w:themeColor="accent1"/>
-              <w:bottom w:val="single" w:sz="4" w:space="0" w:color="4F81BD" w:themeColor="accent1"/>
               <w:right w:val="single" w:sz="4" w:space="0" w:color="4F81BD" w:themeColor="accent1"/>
             </w:tcBorders>
           </w:tcPr>
           <w:p>
             <w:pPr>
               <w:cnfStyle w:val="000000100000" w:firstRow="0" w:lastRow="0" w:firstColumn="0" w:lastColumn="0" w:oddVBand="0" w:evenVBand="0" w:oddHBand="1" w:evenHBand="0" w:firstRowFirstColumn="0" w:firstRowLastColumn="0" w:lastRowFirstColumn="0" w:lastRowLastColumn="0"/>
-            </w:pPr>
-          </w:p>
-        </w:tc>
-        <w:tc>
-          <w:tcPr>
-            <w:tcW w:w="2214" w:type="dxa"/>
-            <w:vMerge w:val="restart"/>
-            <w:tcBorders>
-              <w:top w:val="single" w:sz="4" w:space="0" w:color="4F81BD" w:themeColor="accent1"/>
-              <w:left w:val="single" w:sz="4" w:space="0" w:color="4F81BD" w:themeColor="accent1"/>
-              <w:right w:val="single" w:sz="4" w:space="0" w:color="4F81BD" w:themeColor="accent1"/>
-            </w:tcBorders>
-          </w:tcPr>
-          <w:p>
-            <w:pPr>
-              <w:cnfStyle w:val="000000100000" w:firstRow="0" w:lastRow="0" w:firstColumn="0" w:lastColumn="0" w:oddVBand="0" w:evenVBand="0" w:oddHBand="1" w:evenHBand="0" w:firstRowFirstColumn="0" w:firstRowLastColumn="0" w:lastRowFirstColumn="0" w:lastRowLastColumn="0"/>
+              <w:rPr>
+                <w:sz w:val="20"/>
+              </w:rPr>
             </w:pPr>
             <w:r>
+              <w:rPr>
+                <w:sz w:val="20"/>
+              </w:rPr>
               <w:t>Block Index (marks which block # is being transferred)</w:t>
             </w:r>
           </w:p>
@@ -496,16 +522,18 @@
         <w:tc>
           <w:tcPr>
             <w:tcW w:w="2214" w:type="dxa"/>
-            <w:tcBorders>
-              <w:top w:val="single" w:sz="4" w:space="0" w:color="4F81BD" w:themeColor="accent1"/>
-              <w:left w:val="single" w:sz="4" w:space="0" w:color="4F81BD" w:themeColor="accent1"/>
-              <w:bottom w:val="single" w:sz="4" w:space="0" w:color="4F81BD" w:themeColor="accent1"/>
+            <w:vMerge/>
+            <w:tcBorders>
+              <w:left w:val="single" w:sz="4" w:space="0" w:color="4F81BD" w:themeColor="accent1"/>
               <w:right w:val="single" w:sz="4" w:space="0" w:color="4F81BD" w:themeColor="accent1"/>
             </w:tcBorders>
           </w:tcPr>
           <w:p>
             <w:pPr>
               <w:cnfStyle w:val="000000100000" w:firstRow="0" w:lastRow="0" w:firstColumn="0" w:lastColumn="0" w:oddVBand="0" w:evenVBand="0" w:oddHBand="1" w:evenHBand="0" w:firstRowFirstColumn="0" w:firstRowLastColumn="0" w:lastRowFirstColumn="0" w:lastRowLastColumn="0"/>
+              <w:rPr>
+                <w:sz w:val="20"/>
+              </w:rPr>
             </w:pPr>
           </w:p>
         </w:tc>
@@ -529,11 +557,13 @@
             <w:pPr>
               <w:rPr>
                 <w:b w:val="0"/>
+                <w:sz w:val="20"/>
               </w:rPr>
             </w:pPr>
             <w:r>
               <w:rPr>
                 <w:b w:val="0"/>
+                <w:sz w:val="20"/>
               </w:rPr>
               <w:t>Checksum of file</w:t>
             </w:r>
@@ -542,16 +572,18 @@
         <w:tc>
           <w:tcPr>
             <w:tcW w:w="2214" w:type="dxa"/>
-            <w:tcBorders>
-              <w:top w:val="single" w:sz="4" w:space="0" w:color="4F81BD" w:themeColor="accent1"/>
-              <w:left w:val="single" w:sz="4" w:space="0" w:color="4F81BD" w:themeColor="accent1"/>
-              <w:bottom w:val="single" w:sz="4" w:space="0" w:color="4F81BD" w:themeColor="accent1"/>
+            <w:vMerge/>
+            <w:tcBorders>
+              <w:left w:val="single" w:sz="4" w:space="0" w:color="4F81BD" w:themeColor="accent1"/>
               <w:right w:val="single" w:sz="4" w:space="0" w:color="4F81BD" w:themeColor="accent1"/>
             </w:tcBorders>
           </w:tcPr>
           <w:p>
             <w:pPr>
               <w:cnfStyle w:val="000000010000" w:firstRow="0" w:lastRow="0" w:firstColumn="0" w:lastColumn="0" w:oddVBand="0" w:evenVBand="0" w:oddHBand="0" w:evenHBand="1" w:firstRowFirstColumn="0" w:firstRowLastColumn="0" w:lastRowFirstColumn="0" w:lastRowLastColumn="0"/>
+              <w:rPr>
+                <w:sz w:val="20"/>
+              </w:rPr>
             </w:pPr>
           </w:p>
         </w:tc>
@@ -567,22 +599,27 @@
           <w:p>
             <w:pPr>
               <w:cnfStyle w:val="000000010000" w:firstRow="0" w:lastRow="0" w:firstColumn="0" w:lastColumn="0" w:oddVBand="0" w:evenVBand="0" w:oddHBand="0" w:evenHBand="1" w:firstRowFirstColumn="0" w:firstRowLastColumn="0" w:lastRowFirstColumn="0" w:lastRowLastColumn="0"/>
-            </w:pPr>
-          </w:p>
-        </w:tc>
-        <w:tc>
-          <w:tcPr>
-            <w:tcW w:w="2214" w:type="dxa"/>
-            <w:tcBorders>
-              <w:top w:val="single" w:sz="4" w:space="0" w:color="4F81BD" w:themeColor="accent1"/>
-              <w:left w:val="single" w:sz="4" w:space="0" w:color="4F81BD" w:themeColor="accent1"/>
-              <w:bottom w:val="single" w:sz="4" w:space="0" w:color="4F81BD" w:themeColor="accent1"/>
+              <w:rPr>
+                <w:sz w:val="20"/>
+              </w:rPr>
+            </w:pPr>
+          </w:p>
+        </w:tc>
+        <w:tc>
+          <w:tcPr>
+            <w:tcW w:w="2214" w:type="dxa"/>
+            <w:vMerge/>
+            <w:tcBorders>
+              <w:left w:val="single" w:sz="4" w:space="0" w:color="4F81BD" w:themeColor="accent1"/>
               <w:right w:val="single" w:sz="4" w:space="0" w:color="4F81BD" w:themeColor="accent1"/>
             </w:tcBorders>
           </w:tcPr>
           <w:p>
             <w:pPr>
               <w:cnfStyle w:val="000000010000" w:firstRow="0" w:lastRow="0" w:firstColumn="0" w:lastColumn="0" w:oddVBand="0" w:evenVBand="0" w:oddHBand="0" w:evenHBand="1" w:firstRowFirstColumn="0" w:firstRowLastColumn="0" w:lastRowFirstColumn="0" w:lastRowLastColumn="0"/>
+              <w:rPr>
+                <w:sz w:val="20"/>
+              </w:rPr>
             </w:pPr>
           </w:p>
         </w:tc>
@@ -606,11 +643,13 @@
             <w:pPr>
               <w:rPr>
                 <w:b w:val="0"/>
+                <w:sz w:val="20"/>
               </w:rPr>
             </w:pPr>
             <w:r>
               <w:rPr>
                 <w:b w:val="0"/>
+                <w:sz w:val="20"/>
               </w:rPr>
               <w:t>Checksum of each block</w:t>
             </w:r>
@@ -619,16 +658,18 @@
         <w:tc>
           <w:tcPr>
             <w:tcW w:w="2214" w:type="dxa"/>
-            <w:tcBorders>
-              <w:top w:val="single" w:sz="4" w:space="0" w:color="4F81BD" w:themeColor="accent1"/>
-              <w:left w:val="single" w:sz="4" w:space="0" w:color="4F81BD" w:themeColor="accent1"/>
-              <w:bottom w:val="single" w:sz="4" w:space="0" w:color="4F81BD" w:themeColor="accent1"/>
+            <w:vMerge/>
+            <w:tcBorders>
+              <w:left w:val="single" w:sz="4" w:space="0" w:color="4F81BD" w:themeColor="accent1"/>
               <w:right w:val="single" w:sz="4" w:space="0" w:color="4F81BD" w:themeColor="accent1"/>
             </w:tcBorders>
           </w:tcPr>
           <w:p>
             <w:pPr>
               <w:cnfStyle w:val="000000100000" w:firstRow="0" w:lastRow="0" w:firstColumn="0" w:lastColumn="0" w:oddVBand="0" w:evenVBand="0" w:oddHBand="1" w:evenHBand="0" w:firstRowFirstColumn="0" w:firstRowLastColumn="0" w:lastRowFirstColumn="0" w:lastRowLastColumn="0"/>
+              <w:rPr>
+                <w:sz w:val="20"/>
+              </w:rPr>
             </w:pPr>
           </w:p>
         </w:tc>
@@ -644,22 +685,27 @@
           <w:p>
             <w:pPr>
               <w:cnfStyle w:val="000000100000" w:firstRow="0" w:lastRow="0" w:firstColumn="0" w:lastColumn="0" w:oddVBand="0" w:evenVBand="0" w:oddHBand="1" w:evenHBand="0" w:firstRowFirstColumn="0" w:firstRowLastColumn="0" w:lastRowFirstColumn="0" w:lastRowLastColumn="0"/>
-            </w:pPr>
-          </w:p>
-        </w:tc>
-        <w:tc>
-          <w:tcPr>
-            <w:tcW w:w="2214" w:type="dxa"/>
-            <w:tcBorders>
-              <w:top w:val="single" w:sz="4" w:space="0" w:color="4F81BD" w:themeColor="accent1"/>
-              <w:left w:val="single" w:sz="4" w:space="0" w:color="4F81BD" w:themeColor="accent1"/>
-              <w:bottom w:val="single" w:sz="4" w:space="0" w:color="4F81BD" w:themeColor="accent1"/>
+              <w:rPr>
+                <w:sz w:val="20"/>
+              </w:rPr>
+            </w:pPr>
+          </w:p>
+        </w:tc>
+        <w:tc>
+          <w:tcPr>
+            <w:tcW w:w="2214" w:type="dxa"/>
+            <w:vMerge/>
+            <w:tcBorders>
+              <w:left w:val="single" w:sz="4" w:space="0" w:color="4F81BD" w:themeColor="accent1"/>
               <w:right w:val="single" w:sz="4" w:space="0" w:color="4F81BD" w:themeColor="accent1"/>
             </w:tcBorders>
           </w:tcPr>
           <w:p>
             <w:pPr>
               <w:cnfStyle w:val="000000100000" w:firstRow="0" w:lastRow="0" w:firstColumn="0" w:lastColumn="0" w:oddVBand="0" w:evenVBand="0" w:oddHBand="1" w:evenHBand="0" w:firstRowFirstColumn="0" w:firstRowLastColumn="0" w:lastRowFirstColumn="0" w:lastRowLastColumn="0"/>
+              <w:rPr>
+                <w:sz w:val="20"/>
+              </w:rPr>
             </w:pPr>
           </w:p>
         </w:tc>
@@ -684,11 +730,13 @@
             <w:pPr>
               <w:rPr>
                 <w:b w:val="0"/>
+                <w:sz w:val="20"/>
               </w:rPr>
             </w:pPr>
             <w:r>
               <w:rPr>
                 <w:b w:val="0"/>
+                <w:sz w:val="20"/>
               </w:rPr>
               <w:t>Total Size of file</w:t>
             </w:r>
@@ -697,16 +745,18 @@
         <w:tc>
           <w:tcPr>
             <w:tcW w:w="2214" w:type="dxa"/>
-            <w:tcBorders>
-              <w:top w:val="single" w:sz="4" w:space="0" w:color="4F81BD" w:themeColor="accent1"/>
-              <w:left w:val="single" w:sz="4" w:space="0" w:color="4F81BD" w:themeColor="accent1"/>
-              <w:bottom w:val="single" w:sz="4" w:space="0" w:color="4F81BD" w:themeColor="accent1"/>
+            <w:vMerge/>
+            <w:tcBorders>
+              <w:left w:val="single" w:sz="4" w:space="0" w:color="4F81BD" w:themeColor="accent1"/>
               <w:right w:val="single" w:sz="4" w:space="0" w:color="4F81BD" w:themeColor="accent1"/>
             </w:tcBorders>
           </w:tcPr>
           <w:p>
             <w:pPr>
               <w:cnfStyle w:val="000000010000" w:firstRow="0" w:lastRow="0" w:firstColumn="0" w:lastColumn="0" w:oddVBand="0" w:evenVBand="0" w:oddHBand="0" w:evenHBand="1" w:firstRowFirstColumn="0" w:firstRowLastColumn="0" w:lastRowFirstColumn="0" w:lastRowLastColumn="0"/>
+              <w:rPr>
+                <w:sz w:val="20"/>
+              </w:rPr>
             </w:pPr>
           </w:p>
         </w:tc>
@@ -722,22 +772,27 @@
           <w:p>
             <w:pPr>
               <w:cnfStyle w:val="000000010000" w:firstRow="0" w:lastRow="0" w:firstColumn="0" w:lastColumn="0" w:oddVBand="0" w:evenVBand="0" w:oddHBand="0" w:evenHBand="1" w:firstRowFirstColumn="0" w:firstRowLastColumn="0" w:lastRowFirstColumn="0" w:lastRowLastColumn="0"/>
-            </w:pPr>
-          </w:p>
-        </w:tc>
-        <w:tc>
-          <w:tcPr>
-            <w:tcW w:w="2214" w:type="dxa"/>
-            <w:tcBorders>
-              <w:top w:val="single" w:sz="4" w:space="0" w:color="4F81BD" w:themeColor="accent1"/>
-              <w:left w:val="single" w:sz="4" w:space="0" w:color="4F81BD" w:themeColor="accent1"/>
-              <w:bottom w:val="single" w:sz="4" w:space="0" w:color="4F81BD" w:themeColor="accent1"/>
+              <w:rPr>
+                <w:sz w:val="20"/>
+              </w:rPr>
+            </w:pPr>
+          </w:p>
+        </w:tc>
+        <w:tc>
+          <w:tcPr>
+            <w:tcW w:w="2214" w:type="dxa"/>
+            <w:vMerge/>
+            <w:tcBorders>
+              <w:left w:val="single" w:sz="4" w:space="0" w:color="4F81BD" w:themeColor="accent1"/>
               <w:right w:val="single" w:sz="4" w:space="0" w:color="4F81BD" w:themeColor="accent1"/>
             </w:tcBorders>
           </w:tcPr>
           <w:p>
             <w:pPr>
               <w:cnfStyle w:val="000000010000" w:firstRow="0" w:lastRow="0" w:firstColumn="0" w:lastColumn="0" w:oddVBand="0" w:evenVBand="0" w:oddHBand="0" w:evenHBand="1" w:firstRowFirstColumn="0" w:firstRowLastColumn="0" w:lastRowFirstColumn="0" w:lastRowLastColumn="0"/>
+              <w:rPr>
+                <w:sz w:val="20"/>
+              </w:rPr>
             </w:pPr>
           </w:p>
         </w:tc>
@@ -761,11 +816,13 @@
             <w:pPr>
               <w:rPr>
                 <w:b w:val="0"/>
+                <w:sz w:val="20"/>
               </w:rPr>
             </w:pPr>
             <w:r>
               <w:rPr>
                 <w:b w:val="0"/>
+                <w:sz w:val="20"/>
               </w:rPr>
               <w:t>Size of each block</w:t>
             </w:r>
@@ -774,8 +831,8 @@
         <w:tc>
           <w:tcPr>
             <w:tcW w:w="2214" w:type="dxa"/>
-            <w:tcBorders>
-              <w:top w:val="single" w:sz="4" w:space="0" w:color="4F81BD" w:themeColor="accent1"/>
+            <w:vMerge/>
+            <w:tcBorders>
               <w:left w:val="single" w:sz="4" w:space="0" w:color="4F81BD" w:themeColor="accent1"/>
               <w:bottom w:val="single" w:sz="4" w:space="0" w:color="4F81BD" w:themeColor="accent1"/>
               <w:right w:val="single" w:sz="4" w:space="0" w:color="4F81BD" w:themeColor="accent1"/>
@@ -784,6 +841,9 @@
           <w:p>
             <w:pPr>
               <w:cnfStyle w:val="000000100000" w:firstRow="0" w:lastRow="0" w:firstColumn="0" w:lastColumn="0" w:oddVBand="0" w:evenVBand="0" w:oddHBand="1" w:evenHBand="0" w:firstRowFirstColumn="0" w:firstRowLastColumn="0" w:lastRowFirstColumn="0" w:lastRowLastColumn="0"/>
+              <w:rPr>
+                <w:sz w:val="20"/>
+              </w:rPr>
             </w:pPr>
           </w:p>
         </w:tc>
@@ -800,14 +860,17 @@
           <w:p>
             <w:pPr>
               <w:cnfStyle w:val="000000100000" w:firstRow="0" w:lastRow="0" w:firstColumn="0" w:lastColumn="0" w:oddVBand="0" w:evenVBand="0" w:oddHBand="1" w:evenHBand="0" w:firstRowFirstColumn="0" w:firstRowLastColumn="0" w:lastRowFirstColumn="0" w:lastRowLastColumn="0"/>
-            </w:pPr>
-          </w:p>
-        </w:tc>
-        <w:tc>
-          <w:tcPr>
-            <w:tcW w:w="2214" w:type="dxa"/>
-            <w:tcBorders>
-              <w:top w:val="single" w:sz="4" w:space="0" w:color="4F81BD" w:themeColor="accent1"/>
+              <w:rPr>
+                <w:sz w:val="20"/>
+              </w:rPr>
+            </w:pPr>
+          </w:p>
+        </w:tc>
+        <w:tc>
+          <w:tcPr>
+            <w:tcW w:w="2214" w:type="dxa"/>
+            <w:vMerge/>
+            <w:tcBorders>
               <w:left w:val="single" w:sz="4" w:space="0" w:color="4F81BD" w:themeColor="accent1"/>
               <w:bottom w:val="single" w:sz="4" w:space="0" w:color="4F81BD" w:themeColor="accent1"/>
               <w:right w:val="single" w:sz="4" w:space="0" w:color="4F81BD" w:themeColor="accent1"/>
@@ -816,6 +879,9 @@
           <w:p>
             <w:pPr>
               <w:cnfStyle w:val="000000100000" w:firstRow="0" w:lastRow="0" w:firstColumn="0" w:lastColumn="0" w:oddVBand="0" w:evenVBand="0" w:oddHBand="1" w:evenHBand="0" w:firstRowFirstColumn="0" w:firstRowLastColumn="0" w:lastRowFirstColumn="0" w:lastRowLastColumn="0"/>
+              <w:rPr>
+                <w:sz w:val="20"/>
+              </w:rPr>
             </w:pPr>
           </w:p>
         </w:tc>
@@ -827,29 +893,12 @@
         <w:pStyle w:val="Heading2"/>
       </w:pPr>
       <w:r>
-        <w:t>Functions</w:t>
+        <w:t>Modules/Libraries</w:t>
       </w:r>
     </w:p>
     <w:p>
-      <w:proofErr w:type="spellStart"/>
-      <w:proofErr w:type="gramStart"/>
-      <w:r>
-        <w:rPr>
-          <w:rFonts w:ascii="Monaco" w:hAnsi="Monaco"/>
-          <w:sz w:val="16"/>
-        </w:rPr>
-        <w:t>generateMetaData</w:t>
-      </w:r>
-      <w:proofErr w:type="spellEnd"/>
-      <w:proofErr w:type="gramEnd"/>
-      <w:r>
-        <w:rPr>
-          <w:sz w:val="16"/>
-        </w:rPr>
-        <w:t xml:space="preserve"> </w:t>
-      </w:r>
-      <w:r>
-        <w:t>– This function will take in a file and generate the following metadata information:</w:t>
+      <w:r>
+        <w:t>In our project, we made use of the following public python libraries</w:t>
       </w:r>
     </w:p>
     <w:p>
@@ -860,34 +909,6 @@
           <w:numId w:val="1"/>
         </w:numPr>
       </w:pPr>
-      <w:r>
-        <w:t>Size</w:t>
-      </w:r>
-    </w:p>
-    <w:p/>
-    <w:p/>
-    <w:p>
-      <w:pPr>
-        <w:pStyle w:val="Heading2"/>
-      </w:pPr>
-      <w:r>
-        <w:t>Modules/Libraries</w:t>
-      </w:r>
-    </w:p>
-    <w:p>
-      <w:r>
-        <w:t>In our project, we made use of the following public python libraries</w:t>
-      </w:r>
-    </w:p>
-    <w:p>
-      <w:pPr>
-        <w:pStyle w:val="ListParagraph"/>
-        <w:numPr>
-          <w:ilvl w:val="0"/>
-          <w:numId w:val="1"/>
-        </w:numPr>
-      </w:pPr>
-      <w:proofErr w:type="gramStart"/>
       <w:r>
         <w:rPr>
           <w:rFonts w:ascii="Monaco" w:hAnsi="Monaco"/>
@@ -896,7 +917,6 @@
         </w:rPr>
         <w:t>socket</w:t>
       </w:r>
-      <w:proofErr w:type="gramEnd"/>
       <w:r>
         <w:rPr>
           <w:sz w:val="18"/>
@@ -915,8 +935,6 @@
           <w:numId w:val="1"/>
         </w:numPr>
       </w:pPr>
-      <w:proofErr w:type="spellStart"/>
-      <w:proofErr w:type="gramStart"/>
       <w:r>
         <w:rPr>
           <w:rFonts w:ascii="Monaco" w:hAnsi="Monaco"/>
@@ -925,8 +943,6 @@
         </w:rPr>
         <w:t>os</w:t>
       </w:r>
-      <w:proofErr w:type="spellEnd"/>
-      <w:proofErr w:type="gramEnd"/>
       <w:r>
         <w:rPr>
           <w:sz w:val="18"/>
@@ -945,19 +961,14 @@
           <w:numId w:val="1"/>
         </w:numPr>
       </w:pPr>
-      <w:proofErr w:type="spellStart"/>
-      <w:proofErr w:type="gramStart"/>
       <w:r>
         <w:rPr>
           <w:rFonts w:ascii="Monaco" w:hAnsi="Monaco"/>
           <w:sz w:val="16"/>
           <w:szCs w:val="20"/>
         </w:rPr>
-        <w:lastRenderedPageBreak/>
         <w:t>hashlib</w:t>
       </w:r>
-      <w:proofErr w:type="spellEnd"/>
-      <w:proofErr w:type="gramEnd"/>
       <w:r>
         <w:rPr>
           <w:sz w:val="18"/>
@@ -979,7 +990,6 @@
           <w:numId w:val="1"/>
         </w:numPr>
       </w:pPr>
-      <w:proofErr w:type="gramStart"/>
       <w:r>
         <w:rPr>
           <w:rFonts w:ascii="Monaco" w:hAnsi="Monaco"/>
@@ -988,7 +998,6 @@
         </w:rPr>
         <w:t>sys</w:t>
       </w:r>
-      <w:proofErr w:type="gramEnd"/>
       <w:r>
         <w:rPr>
           <w:sz w:val="18"/>
@@ -999,39 +1008,36 @@
         <w:t>– we used sys to grab the arguments (such as file name) that were being passed into the system</w:t>
       </w:r>
     </w:p>
-    <w:p/>
     <w:p>
       <w:pPr>
-        <w:pStyle w:val="Heading2"/>
-      </w:pPr>
-      <w:r>
-        <w:t>Metadata Transfer (TCP)</w:t>
+        <w:pStyle w:val="ListParagraph"/>
+        <w:numPr>
+          <w:ilvl w:val="0"/>
+          <w:numId w:val="1"/>
+        </w:numPr>
+      </w:pPr>
+      <w:r>
+        <w:rPr>
+          <w:rFonts w:ascii="Monaco" w:hAnsi="Monaco"/>
+          <w:sz w:val="16"/>
+          <w:szCs w:val="20"/>
+        </w:rPr>
+        <w:t>ast</w:t>
+      </w:r>
+      <w:r>
+        <w:rPr>
+          <w:sz w:val="18"/>
+        </w:rPr>
+        <w:t xml:space="preserve"> </w:t>
+      </w:r>
+      <w:r>
+        <w:t>– we used ast to help convert string lists between strings and literals between streams</w:t>
       </w:r>
     </w:p>
     <w:p>
-      <w:r>
-        <w:t xml:space="preserve">The idea behind our TCP protocol </w:t>
-      </w:r>
-      <w:r>
-        <w:t xml:space="preserve">implementation </w:t>
-      </w:r>
-      <w:r>
-        <w:t xml:space="preserve">is to </w:t>
-      </w:r>
-      <w:r>
-        <w:t xml:space="preserve">ensure the successful transferring and receiving of important information, such as </w:t>
-      </w:r>
-      <w:proofErr w:type="spellStart"/>
-      <w:r>
-        <w:t>blocksizes</w:t>
-      </w:r>
-      <w:proofErr w:type="spellEnd"/>
-      <w:r>
-        <w:t xml:space="preserve"> and checksums.</w:t>
-      </w:r>
-      <w:r>
-        <w:t xml:space="preserve">  To store all the metadata, we’ve decided to use an array of arrays to send the data over.  We chose arrays because they are relatively cheap in cost and quite versatile in terms of functionality.  </w:t>
-      </w:r>
+      <w:pPr>
+        <w:pStyle w:val="ListParagraph"/>
+      </w:pPr>
     </w:p>
     <w:p/>
     <w:p>
@@ -1039,61 +1045,931 @@
         <w:pStyle w:val="Heading2"/>
       </w:pPr>
       <w:r>
-        <w:t>Data Transfer (UDP)</w:t>
+        <w:lastRenderedPageBreak/>
+        <w:t>Metadata Transfer (TCP)</w:t>
       </w:r>
     </w:p>
     <w:p>
       <w:r>
-        <w:t xml:space="preserve">The </w:t>
-      </w:r>
-      <w:r>
-        <w:t>idea be</w:t>
-      </w:r>
-      <w:r>
-        <w:t>hind</w:t>
-      </w:r>
-      <w:r>
-        <w:t xml:space="preserve"> our UD</w:t>
-      </w:r>
-      <w:r>
-        <w:t xml:space="preserve">P protocol implementation is to ensure the sending of </w:t>
-      </w:r>
-      <w:r>
-        <w:t>pa</w:t>
-      </w:r>
-      <w:r>
-        <w:t>ckets as fast as we can, and send as many packets as possible.  If packets are dropped along the way due to either delay, link loss, or an inconsistent connection, our TCP implementation will come in hand i</w:t>
-      </w:r>
-      <w:r>
-        <w:t>f we drop packets along the way due to delay and link loss, we can use our TCP implementation to confirm and re-transmit the missing pieces.</w:t>
-      </w:r>
-      <w:r>
-        <w:t xml:space="preserve">  Instead of sending and checking the checksum at the same time, we propose to send all data using UDP first, </w:t>
-      </w:r>
-      <w:proofErr w:type="gramStart"/>
-      <w:r>
-        <w:t>then</w:t>
-      </w:r>
-      <w:proofErr w:type="gramEnd"/>
-      <w:r>
-        <w:t xml:space="preserve"> verify using TCP at the end</w:t>
+        <w:t xml:space="preserve">The idea behind our TCP protocol </w:t>
+      </w:r>
+      <w:r>
+        <w:t xml:space="preserve">implementation </w:t>
+      </w:r>
+      <w:r>
+        <w:t xml:space="preserve">is to </w:t>
+      </w:r>
+      <w:r>
+        <w:t>ensure the successful transferring and receiving of important information, such as blocksizes and checksums.</w:t>
+      </w:r>
+      <w:r>
+        <w:t xml:space="preserve">  To store all the metadata, we’ve decided to use an array of arrays to send the data over.  We chose arrays because they are relatively cheap in cost and quite versatile in terms of functionality.  </w:t>
+      </w:r>
+    </w:p>
+    <w:p/>
+    <w:p>
+      <w:pPr>
+        <w:pStyle w:val="Heading2"/>
+      </w:pPr>
+      <w:r>
+        <w:t>Data Transfer (UDP)</w:t>
       </w:r>
     </w:p>
     <w:p>
       <w:pPr>
-        <w:pStyle w:val="Heading1"/>
-      </w:pPr>
+        <w:spacing w:after="200"/>
+      </w:pPr>
+      <w:r>
+        <w:t xml:space="preserve">The </w:t>
+      </w:r>
+      <w:r>
+        <w:t>idea be</w:t>
+      </w:r>
+      <w:r>
+        <w:t>hind</w:t>
+      </w:r>
+      <w:r>
+        <w:t xml:space="preserve"> our UD</w:t>
+      </w:r>
+      <w:r>
+        <w:t xml:space="preserve">P protocol implementation is to ensure the sending of </w:t>
+      </w:r>
+      <w:r>
+        <w:t>pa</w:t>
+      </w:r>
+      <w:r>
+        <w:t>ckets as fast as we can, and send as many packets as possible.  If packets are dropped along the way due to either delay, link loss, or an inconsistent connection, our TCP implementation will come in hand i</w:t>
+      </w:r>
+      <w:r>
+        <w:t>f we drop packets along the way due to delay and link loss, we can use our TCP implementation to confirm and re-transmit the missing pieces.</w:t>
+      </w:r>
+      <w:r>
+        <w:t xml:space="preserve">  Instead of sending and checking the checksum at the same time, we propose to send all data using UDP first, then verify using TCP at the end</w:t>
+      </w:r>
+    </w:p>
+    <w:p>
+      <w:pPr>
+        <w:pStyle w:val="Heading2"/>
+      </w:pPr>
+      <w:r>
+        <w:t>Performance</w:t>
+      </w:r>
+    </w:p>
+    <w:p>
+      <w:pPr>
+        <w:spacing w:after="200"/>
+      </w:pPr>
+      <w:r>
+        <w:t>The following table illustrates our program’s performance and throughput.</w:t>
+      </w:r>
+      <w:r>
+        <w:t xml:space="preserve">  As shown, the throughput goes down as the delay and loss increases.  We ran through each of the runs multiple times using 20Mb, 50Mb, and 100Mb files.  The Avg Throughput of 3 runs is recorded.  </w:t>
+      </w:r>
+    </w:p>
+    <w:p>
+      <w:pPr>
+        <w:spacing w:after="200"/>
+      </w:pPr>
+      <w:r>
+        <w:t>A few attempts was made for 1GB file; however, it often took over 1.5 hours to transfer the entire file and we feel due to the single threaded nature of things, it wasn’t very practical.  It might have been faster if the 1GB data was copied to a portal HDD, then FedEx’d over from location A to location B.</w:t>
+      </w:r>
+    </w:p>
+    <w:tbl>
+      <w:tblPr>
+        <w:tblStyle w:val="MediumShading1-Accent1"/>
+        <w:tblW w:w="8856" w:type="dxa"/>
+        <w:tblLook w:val="04A0" w:firstRow="1" w:lastRow="0" w:firstColumn="1" w:lastColumn="0" w:noHBand="0" w:noVBand="1"/>
+      </w:tblPr>
+      <w:tblGrid>
+        <w:gridCol w:w="2214"/>
+        <w:gridCol w:w="2214"/>
+        <w:gridCol w:w="2214"/>
+        <w:gridCol w:w="2214"/>
+      </w:tblGrid>
+      <w:tr>
+        <w:trPr>
+          <w:cnfStyle w:val="100000000000" w:firstRow="1" w:lastRow="0" w:firstColumn="0" w:lastColumn="0" w:oddVBand="0" w:evenVBand="0" w:oddHBand="0" w:evenHBand="0" w:firstRowFirstColumn="0" w:firstRowLastColumn="0" w:lastRowFirstColumn="0" w:lastRowLastColumn="0"/>
+        </w:trPr>
+        <w:tc>
+          <w:tcPr>
+            <w:cnfStyle w:val="001000000000" w:firstRow="0" w:lastRow="0" w:firstColumn="1" w:lastColumn="0" w:oddVBand="0" w:evenVBand="0" w:oddHBand="0" w:evenHBand="0" w:firstRowFirstColumn="0" w:firstRowLastColumn="0" w:lastRowFirstColumn="0" w:lastRowLastColumn="0"/>
+            <w:tcW w:w="2214" w:type="dxa"/>
+            <w:tcBorders>
+              <w:bottom w:val="single" w:sz="4" w:space="0" w:color="4F81BD" w:themeColor="accent1"/>
+            </w:tcBorders>
+          </w:tcPr>
+          <w:p>
+            <w:pPr>
+              <w:jc w:val="center"/>
+              <w:rPr>
+                <w:b w:val="0"/>
+                <w:bCs w:val="0"/>
+                <w:sz w:val="20"/>
+              </w:rPr>
+            </w:pPr>
+            <w:r>
+              <w:rPr>
+                <w:sz w:val="20"/>
+              </w:rPr>
+              <w:t>Bandwidth (Mb/s)</w:t>
+            </w:r>
+          </w:p>
+        </w:tc>
+        <w:tc>
+          <w:tcPr>
+            <w:tcW w:w="2214" w:type="dxa"/>
+            <w:tcBorders>
+              <w:bottom w:val="single" w:sz="4" w:space="0" w:color="4F81BD" w:themeColor="accent1"/>
+            </w:tcBorders>
+          </w:tcPr>
+          <w:p>
+            <w:pPr>
+              <w:jc w:val="center"/>
+              <w:cnfStyle w:val="100000000000" w:firstRow="1" w:lastRow="0" w:firstColumn="0" w:lastColumn="0" w:oddVBand="0" w:evenVBand="0" w:oddHBand="0" w:evenHBand="0" w:firstRowFirstColumn="0" w:firstRowLastColumn="0" w:lastRowFirstColumn="0" w:lastRowLastColumn="0"/>
+              <w:rPr>
+                <w:sz w:val="20"/>
+              </w:rPr>
+            </w:pPr>
+            <w:r>
+              <w:rPr>
+                <w:sz w:val="20"/>
+              </w:rPr>
+              <w:t>RTT Delay (ms)</w:t>
+            </w:r>
+          </w:p>
+        </w:tc>
+        <w:tc>
+          <w:tcPr>
+            <w:tcW w:w="2214" w:type="dxa"/>
+            <w:tcBorders>
+              <w:bottom w:val="single" w:sz="4" w:space="0" w:color="4F81BD" w:themeColor="accent1"/>
+            </w:tcBorders>
+          </w:tcPr>
+          <w:p>
+            <w:pPr>
+              <w:tabs>
+                <w:tab w:val="left" w:pos="1067"/>
+                <w:tab w:val="center" w:pos="2106"/>
+              </w:tabs>
+              <w:jc w:val="center"/>
+              <w:cnfStyle w:val="100000000000" w:firstRow="1" w:lastRow="0" w:firstColumn="0" w:lastColumn="0" w:oddVBand="0" w:evenVBand="0" w:oddHBand="0" w:evenHBand="0" w:firstRowFirstColumn="0" w:firstRowLastColumn="0" w:lastRowFirstColumn="0" w:lastRowLastColumn="0"/>
+              <w:rPr>
+                <w:bCs w:val="0"/>
+                <w:sz w:val="20"/>
+              </w:rPr>
+            </w:pPr>
+            <w:r>
+              <w:rPr>
+                <w:sz w:val="20"/>
+              </w:rPr>
+              <w:t>Loss (%)</w:t>
+            </w:r>
+          </w:p>
+        </w:tc>
+        <w:tc>
+          <w:tcPr>
+            <w:tcW w:w="2214" w:type="dxa"/>
+            <w:tcBorders>
+              <w:bottom w:val="single" w:sz="4" w:space="0" w:color="4F81BD" w:themeColor="accent1"/>
+            </w:tcBorders>
+          </w:tcPr>
+          <w:p>
+            <w:pPr>
+              <w:tabs>
+                <w:tab w:val="left" w:pos="1067"/>
+                <w:tab w:val="center" w:pos="2106"/>
+              </w:tabs>
+              <w:jc w:val="center"/>
+              <w:cnfStyle w:val="100000000000" w:firstRow="1" w:lastRow="0" w:firstColumn="0" w:lastColumn="0" w:oddVBand="0" w:evenVBand="0" w:oddHBand="0" w:evenHBand="0" w:firstRowFirstColumn="0" w:firstRowLastColumn="0" w:lastRowFirstColumn="0" w:lastRowLastColumn="0"/>
+              <w:rPr>
+                <w:sz w:val="20"/>
+              </w:rPr>
+            </w:pPr>
+            <w:r>
+              <w:rPr>
+                <w:sz w:val="20"/>
+              </w:rPr>
+              <w:t xml:space="preserve">Avg </w:t>
+            </w:r>
+            <w:r>
+              <w:rPr>
+                <w:sz w:val="20"/>
+              </w:rPr>
+              <w:t>Throughput (Mb/s)</w:t>
+            </w:r>
+          </w:p>
+        </w:tc>
+      </w:tr>
+      <w:tr>
+        <w:trPr>
+          <w:cnfStyle w:val="000000100000" w:firstRow="0" w:lastRow="0" w:firstColumn="0" w:lastColumn="0" w:oddVBand="0" w:evenVBand="0" w:oddHBand="1" w:evenHBand="0" w:firstRowFirstColumn="0" w:firstRowLastColumn="0" w:lastRowFirstColumn="0" w:lastRowLastColumn="0"/>
+        </w:trPr>
+        <w:tc>
+          <w:tcPr>
+            <w:cnfStyle w:val="001000000000" w:firstRow="0" w:lastRow="0" w:firstColumn="1" w:lastColumn="0" w:oddVBand="0" w:evenVBand="0" w:oddHBand="0" w:evenHBand="0" w:firstRowFirstColumn="0" w:firstRowLastColumn="0" w:lastRowFirstColumn="0" w:lastRowLastColumn="0"/>
+            <w:tcW w:w="2214" w:type="dxa"/>
+            <w:tcBorders>
+              <w:top w:val="single" w:sz="4" w:space="0" w:color="4F81BD" w:themeColor="accent1"/>
+              <w:left w:val="single" w:sz="4" w:space="0" w:color="4F81BD" w:themeColor="accent1"/>
+              <w:bottom w:val="single" w:sz="4" w:space="0" w:color="4F81BD" w:themeColor="accent1"/>
+              <w:right w:val="single" w:sz="4" w:space="0" w:color="4F81BD" w:themeColor="accent1"/>
+            </w:tcBorders>
+          </w:tcPr>
+          <w:p>
+            <w:pPr>
+              <w:jc w:val="center"/>
+              <w:rPr>
+                <w:b w:val="0"/>
+                <w:sz w:val="20"/>
+              </w:rPr>
+            </w:pPr>
+            <w:r>
+              <w:rPr>
+                <w:b w:val="0"/>
+                <w:sz w:val="20"/>
+              </w:rPr>
+              <w:t>100</w:t>
+            </w:r>
+          </w:p>
+        </w:tc>
+        <w:tc>
+          <w:tcPr>
+            <w:tcW w:w="2214" w:type="dxa"/>
+            <w:tcBorders>
+              <w:top w:val="single" w:sz="4" w:space="0" w:color="4F81BD" w:themeColor="accent1"/>
+              <w:left w:val="single" w:sz="4" w:space="0" w:color="4F81BD" w:themeColor="accent1"/>
+              <w:bottom w:val="single" w:sz="4" w:space="0" w:color="4F81BD" w:themeColor="accent1"/>
+              <w:right w:val="single" w:sz="4" w:space="0" w:color="4F81BD" w:themeColor="accent1"/>
+            </w:tcBorders>
+          </w:tcPr>
+          <w:p>
+            <w:pPr>
+              <w:jc w:val="center"/>
+              <w:cnfStyle w:val="000000100000" w:firstRow="0" w:lastRow="0" w:firstColumn="0" w:lastColumn="0" w:oddVBand="0" w:evenVBand="0" w:oddHBand="1" w:evenHBand="0" w:firstRowFirstColumn="0" w:firstRowLastColumn="0" w:lastRowFirstColumn="0" w:lastRowLastColumn="0"/>
+              <w:rPr>
+                <w:sz w:val="20"/>
+              </w:rPr>
+            </w:pPr>
+            <w:r>
+              <w:rPr>
+                <w:sz w:val="20"/>
+              </w:rPr>
+              <w:t>10</w:t>
+            </w:r>
+          </w:p>
+        </w:tc>
+        <w:tc>
+          <w:tcPr>
+            <w:tcW w:w="2214" w:type="dxa"/>
+            <w:tcBorders>
+              <w:top w:val="single" w:sz="4" w:space="0" w:color="4F81BD" w:themeColor="accent1"/>
+              <w:left w:val="single" w:sz="4" w:space="0" w:color="4F81BD" w:themeColor="accent1"/>
+              <w:bottom w:val="single" w:sz="4" w:space="0" w:color="4F81BD" w:themeColor="accent1"/>
+              <w:right w:val="single" w:sz="4" w:space="0" w:color="4F81BD" w:themeColor="accent1"/>
+            </w:tcBorders>
+          </w:tcPr>
+          <w:p>
+            <w:pPr>
+              <w:tabs>
+                <w:tab w:val="center" w:pos="999"/>
+              </w:tabs>
+              <w:jc w:val="center"/>
+              <w:cnfStyle w:val="000000100000" w:firstRow="0" w:lastRow="0" w:firstColumn="0" w:lastColumn="0" w:oddVBand="0" w:evenVBand="0" w:oddHBand="1" w:evenHBand="0" w:firstRowFirstColumn="0" w:firstRowLastColumn="0" w:lastRowFirstColumn="0" w:lastRowLastColumn="0"/>
+              <w:rPr>
+                <w:sz w:val="20"/>
+              </w:rPr>
+            </w:pPr>
+            <w:r>
+              <w:rPr>
+                <w:sz w:val="20"/>
+              </w:rPr>
+              <w:t>1</w:t>
+            </w:r>
+          </w:p>
+        </w:tc>
+        <w:tc>
+          <w:tcPr>
+            <w:tcW w:w="2214" w:type="dxa"/>
+            <w:tcBorders>
+              <w:top w:val="single" w:sz="4" w:space="0" w:color="4F81BD" w:themeColor="accent1"/>
+              <w:left w:val="single" w:sz="4" w:space="0" w:color="4F81BD" w:themeColor="accent1"/>
+              <w:bottom w:val="single" w:sz="4" w:space="0" w:color="4F81BD" w:themeColor="accent1"/>
+              <w:right w:val="single" w:sz="4" w:space="0" w:color="4F81BD" w:themeColor="accent1"/>
+            </w:tcBorders>
+          </w:tcPr>
+          <w:p>
+            <w:pPr>
+              <w:jc w:val="center"/>
+              <w:cnfStyle w:val="000000100000" w:firstRow="0" w:lastRow="0" w:firstColumn="0" w:lastColumn="0" w:oddVBand="0" w:evenVBand="0" w:oddHBand="1" w:evenHBand="0" w:firstRowFirstColumn="0" w:firstRowLastColumn="0" w:lastRowFirstColumn="0" w:lastRowLastColumn="0"/>
+              <w:rPr>
+                <w:sz w:val="20"/>
+              </w:rPr>
+            </w:pPr>
+            <w:r>
+              <w:rPr>
+                <w:sz w:val="20"/>
+              </w:rPr>
+              <w:t>.21</w:t>
+            </w:r>
+          </w:p>
+        </w:tc>
+      </w:tr>
+      <w:tr>
+        <w:trPr>
+          <w:cnfStyle w:val="000000010000" w:firstRow="0" w:lastRow="0" w:firstColumn="0" w:lastColumn="0" w:oddVBand="0" w:evenVBand="0" w:oddHBand="0" w:evenHBand="1" w:firstRowFirstColumn="0" w:firstRowLastColumn="0" w:lastRowFirstColumn="0" w:lastRowLastColumn="0"/>
+        </w:trPr>
+        <w:tc>
+          <w:tcPr>
+            <w:cnfStyle w:val="001000000000" w:firstRow="0" w:lastRow="0" w:firstColumn="1" w:lastColumn="0" w:oddVBand="0" w:evenVBand="0" w:oddHBand="0" w:evenHBand="0" w:firstRowFirstColumn="0" w:firstRowLastColumn="0" w:lastRowFirstColumn="0" w:lastRowLastColumn="0"/>
+            <w:tcW w:w="2214" w:type="dxa"/>
+            <w:tcBorders>
+              <w:top w:val="single" w:sz="4" w:space="0" w:color="4F81BD" w:themeColor="accent1"/>
+              <w:left w:val="single" w:sz="4" w:space="0" w:color="4F81BD" w:themeColor="accent1"/>
+              <w:bottom w:val="single" w:sz="4" w:space="0" w:color="4F81BD" w:themeColor="accent1"/>
+              <w:right w:val="single" w:sz="4" w:space="0" w:color="4F81BD" w:themeColor="accent1"/>
+            </w:tcBorders>
+          </w:tcPr>
+          <w:p>
+            <w:pPr>
+              <w:jc w:val="center"/>
+              <w:rPr>
+                <w:b w:val="0"/>
+                <w:sz w:val="20"/>
+              </w:rPr>
+            </w:pPr>
+            <w:r>
+              <w:rPr>
+                <w:b w:val="0"/>
+                <w:sz w:val="20"/>
+              </w:rPr>
+              <w:t>100</w:t>
+            </w:r>
+          </w:p>
+        </w:tc>
+        <w:tc>
+          <w:tcPr>
+            <w:tcW w:w="2214" w:type="dxa"/>
+            <w:tcBorders>
+              <w:top w:val="single" w:sz="4" w:space="0" w:color="4F81BD" w:themeColor="accent1"/>
+              <w:left w:val="single" w:sz="4" w:space="0" w:color="4F81BD" w:themeColor="accent1"/>
+              <w:bottom w:val="single" w:sz="4" w:space="0" w:color="4F81BD" w:themeColor="accent1"/>
+              <w:right w:val="single" w:sz="4" w:space="0" w:color="4F81BD" w:themeColor="accent1"/>
+            </w:tcBorders>
+          </w:tcPr>
+          <w:p>
+            <w:pPr>
+              <w:jc w:val="center"/>
+              <w:cnfStyle w:val="000000010000" w:firstRow="0" w:lastRow="0" w:firstColumn="0" w:lastColumn="0" w:oddVBand="0" w:evenVBand="0" w:oddHBand="0" w:evenHBand="1" w:firstRowFirstColumn="0" w:firstRowLastColumn="0" w:lastRowFirstColumn="0" w:lastRowLastColumn="0"/>
+              <w:rPr>
+                <w:sz w:val="20"/>
+              </w:rPr>
+            </w:pPr>
+            <w:r>
+              <w:rPr>
+                <w:sz w:val="20"/>
+              </w:rPr>
+              <w:t>2</w:t>
+            </w:r>
+            <w:r>
+              <w:rPr>
+                <w:sz w:val="20"/>
+              </w:rPr>
+              <w:t>0</w:t>
+            </w:r>
+          </w:p>
+        </w:tc>
+        <w:tc>
+          <w:tcPr>
+            <w:tcW w:w="2214" w:type="dxa"/>
+            <w:tcBorders>
+              <w:top w:val="single" w:sz="4" w:space="0" w:color="4F81BD" w:themeColor="accent1"/>
+              <w:left w:val="single" w:sz="4" w:space="0" w:color="4F81BD" w:themeColor="accent1"/>
+              <w:bottom w:val="single" w:sz="4" w:space="0" w:color="4F81BD" w:themeColor="accent1"/>
+              <w:right w:val="single" w:sz="4" w:space="0" w:color="4F81BD" w:themeColor="accent1"/>
+            </w:tcBorders>
+          </w:tcPr>
+          <w:p>
+            <w:pPr>
+              <w:jc w:val="center"/>
+              <w:cnfStyle w:val="000000010000" w:firstRow="0" w:lastRow="0" w:firstColumn="0" w:lastColumn="0" w:oddVBand="0" w:evenVBand="0" w:oddHBand="0" w:evenHBand="1" w:firstRowFirstColumn="0" w:firstRowLastColumn="0" w:lastRowFirstColumn="0" w:lastRowLastColumn="0"/>
+              <w:rPr>
+                <w:sz w:val="20"/>
+              </w:rPr>
+            </w:pPr>
+            <w:r>
+              <w:rPr>
+                <w:sz w:val="20"/>
+              </w:rPr>
+              <w:t>5</w:t>
+            </w:r>
+          </w:p>
+        </w:tc>
+        <w:tc>
+          <w:tcPr>
+            <w:tcW w:w="2214" w:type="dxa"/>
+            <w:tcBorders>
+              <w:top w:val="single" w:sz="4" w:space="0" w:color="4F81BD" w:themeColor="accent1"/>
+              <w:left w:val="single" w:sz="4" w:space="0" w:color="4F81BD" w:themeColor="accent1"/>
+              <w:bottom w:val="single" w:sz="4" w:space="0" w:color="4F81BD" w:themeColor="accent1"/>
+              <w:right w:val="single" w:sz="4" w:space="0" w:color="4F81BD" w:themeColor="accent1"/>
+            </w:tcBorders>
+          </w:tcPr>
+          <w:p>
+            <w:pPr>
+              <w:jc w:val="center"/>
+              <w:cnfStyle w:val="000000010000" w:firstRow="0" w:lastRow="0" w:firstColumn="0" w:lastColumn="0" w:oddVBand="0" w:evenVBand="0" w:oddHBand="0" w:evenHBand="1" w:firstRowFirstColumn="0" w:firstRowLastColumn="0" w:lastRowFirstColumn="0" w:lastRowLastColumn="0"/>
+              <w:rPr>
+                <w:sz w:val="20"/>
+              </w:rPr>
+            </w:pPr>
+            <w:r>
+              <w:rPr>
+                <w:sz w:val="20"/>
+              </w:rPr>
+              <w:t>.13</w:t>
+            </w:r>
+          </w:p>
+        </w:tc>
+      </w:tr>
+      <w:tr>
+        <w:trPr>
+          <w:cnfStyle w:val="000000100000" w:firstRow="0" w:lastRow="0" w:firstColumn="0" w:lastColumn="0" w:oddVBand="0" w:evenVBand="0" w:oddHBand="1" w:evenHBand="0" w:firstRowFirstColumn="0" w:firstRowLastColumn="0" w:lastRowFirstColumn="0" w:lastRowLastColumn="0"/>
+        </w:trPr>
+        <w:tc>
+          <w:tcPr>
+            <w:cnfStyle w:val="001000000000" w:firstRow="0" w:lastRow="0" w:firstColumn="1" w:lastColumn="0" w:oddVBand="0" w:evenVBand="0" w:oddHBand="0" w:evenHBand="0" w:firstRowFirstColumn="0" w:firstRowLastColumn="0" w:lastRowFirstColumn="0" w:lastRowLastColumn="0"/>
+            <w:tcW w:w="2214" w:type="dxa"/>
+            <w:tcBorders>
+              <w:top w:val="single" w:sz="4" w:space="0" w:color="4F81BD" w:themeColor="accent1"/>
+              <w:left w:val="single" w:sz="4" w:space="0" w:color="4F81BD" w:themeColor="accent1"/>
+              <w:bottom w:val="single" w:sz="4" w:space="0" w:color="4F81BD" w:themeColor="accent1"/>
+              <w:right w:val="single" w:sz="4" w:space="0" w:color="4F81BD" w:themeColor="accent1"/>
+            </w:tcBorders>
+          </w:tcPr>
+          <w:p>
+            <w:pPr>
+              <w:jc w:val="center"/>
+              <w:rPr>
+                <w:b w:val="0"/>
+                <w:sz w:val="20"/>
+              </w:rPr>
+            </w:pPr>
+            <w:r>
+              <w:rPr>
+                <w:b w:val="0"/>
+                <w:sz w:val="20"/>
+              </w:rPr>
+              <w:t>100</w:t>
+            </w:r>
+          </w:p>
+        </w:tc>
+        <w:tc>
+          <w:tcPr>
+            <w:tcW w:w="2214" w:type="dxa"/>
+            <w:tcBorders>
+              <w:top w:val="single" w:sz="4" w:space="0" w:color="4F81BD" w:themeColor="accent1"/>
+              <w:left w:val="single" w:sz="4" w:space="0" w:color="4F81BD" w:themeColor="accent1"/>
+              <w:bottom w:val="single" w:sz="4" w:space="0" w:color="4F81BD" w:themeColor="accent1"/>
+              <w:right w:val="single" w:sz="4" w:space="0" w:color="4F81BD" w:themeColor="accent1"/>
+            </w:tcBorders>
+          </w:tcPr>
+          <w:p>
+            <w:pPr>
+              <w:jc w:val="center"/>
+              <w:cnfStyle w:val="000000100000" w:firstRow="0" w:lastRow="0" w:firstColumn="0" w:lastColumn="0" w:oddVBand="0" w:evenVBand="0" w:oddHBand="1" w:evenHBand="0" w:firstRowFirstColumn="0" w:firstRowLastColumn="0" w:lastRowFirstColumn="0" w:lastRowLastColumn="0"/>
+              <w:rPr>
+                <w:sz w:val="20"/>
+              </w:rPr>
+            </w:pPr>
+            <w:r>
+              <w:rPr>
+                <w:sz w:val="20"/>
+              </w:rPr>
+              <w:t>60</w:t>
+            </w:r>
+          </w:p>
+        </w:tc>
+        <w:tc>
+          <w:tcPr>
+            <w:tcW w:w="2214" w:type="dxa"/>
+            <w:tcBorders>
+              <w:top w:val="single" w:sz="4" w:space="0" w:color="4F81BD" w:themeColor="accent1"/>
+              <w:left w:val="single" w:sz="4" w:space="0" w:color="4F81BD" w:themeColor="accent1"/>
+              <w:right w:val="single" w:sz="4" w:space="0" w:color="4F81BD" w:themeColor="accent1"/>
+            </w:tcBorders>
+          </w:tcPr>
+          <w:p>
+            <w:pPr>
+              <w:jc w:val="center"/>
+              <w:cnfStyle w:val="000000100000" w:firstRow="0" w:lastRow="0" w:firstColumn="0" w:lastColumn="0" w:oddVBand="0" w:evenVBand="0" w:oddHBand="1" w:evenHBand="0" w:firstRowFirstColumn="0" w:firstRowLastColumn="0" w:lastRowFirstColumn="0" w:lastRowLastColumn="0"/>
+              <w:rPr>
+                <w:sz w:val="20"/>
+              </w:rPr>
+            </w:pPr>
+            <w:r>
+              <w:rPr>
+                <w:sz w:val="20"/>
+              </w:rPr>
+              <w:t>10</w:t>
+            </w:r>
+          </w:p>
+        </w:tc>
+        <w:tc>
+          <w:tcPr>
+            <w:tcW w:w="2214" w:type="dxa"/>
+            <w:tcBorders>
+              <w:top w:val="single" w:sz="4" w:space="0" w:color="4F81BD" w:themeColor="accent1"/>
+              <w:left w:val="single" w:sz="4" w:space="0" w:color="4F81BD" w:themeColor="accent1"/>
+              <w:bottom w:val="single" w:sz="4" w:space="0" w:color="4F81BD" w:themeColor="accent1"/>
+              <w:right w:val="single" w:sz="4" w:space="0" w:color="4F81BD" w:themeColor="accent1"/>
+            </w:tcBorders>
+          </w:tcPr>
+          <w:p>
+            <w:pPr>
+              <w:jc w:val="center"/>
+              <w:cnfStyle w:val="000000100000" w:firstRow="0" w:lastRow="0" w:firstColumn="0" w:lastColumn="0" w:oddVBand="0" w:evenVBand="0" w:oddHBand="1" w:evenHBand="0" w:firstRowFirstColumn="0" w:firstRowLastColumn="0" w:lastRowFirstColumn="0" w:lastRowLastColumn="0"/>
+              <w:rPr>
+                <w:sz w:val="20"/>
+              </w:rPr>
+            </w:pPr>
+            <w:r>
+              <w:rPr>
+                <w:sz w:val="20"/>
+              </w:rPr>
+              <w:t>.12</w:t>
+            </w:r>
+          </w:p>
+        </w:tc>
+      </w:tr>
+      <w:tr>
+        <w:trPr>
+          <w:cnfStyle w:val="000000010000" w:firstRow="0" w:lastRow="0" w:firstColumn="0" w:lastColumn="0" w:oddVBand="0" w:evenVBand="0" w:oddHBand="0" w:evenHBand="1" w:firstRowFirstColumn="0" w:firstRowLastColumn="0" w:lastRowFirstColumn="0" w:lastRowLastColumn="0"/>
+        </w:trPr>
+        <w:tc>
+          <w:tcPr>
+            <w:cnfStyle w:val="001000000000" w:firstRow="0" w:lastRow="0" w:firstColumn="1" w:lastColumn="0" w:oddVBand="0" w:evenVBand="0" w:oddHBand="0" w:evenHBand="0" w:firstRowFirstColumn="0" w:firstRowLastColumn="0" w:lastRowFirstColumn="0" w:lastRowLastColumn="0"/>
+            <w:tcW w:w="2214" w:type="dxa"/>
+            <w:tcBorders>
+              <w:top w:val="single" w:sz="4" w:space="0" w:color="4F81BD" w:themeColor="accent1"/>
+              <w:left w:val="single" w:sz="4" w:space="0" w:color="4F81BD" w:themeColor="accent1"/>
+              <w:bottom w:val="single" w:sz="4" w:space="0" w:color="4F81BD" w:themeColor="accent1"/>
+              <w:right w:val="single" w:sz="4" w:space="0" w:color="4F81BD" w:themeColor="accent1"/>
+            </w:tcBorders>
+          </w:tcPr>
+          <w:p>
+            <w:pPr>
+              <w:jc w:val="center"/>
+              <w:rPr>
+                <w:b w:val="0"/>
+                <w:sz w:val="20"/>
+              </w:rPr>
+            </w:pPr>
+            <w:r>
+              <w:rPr>
+                <w:b w:val="0"/>
+                <w:sz w:val="20"/>
+              </w:rPr>
+              <w:t>100</w:t>
+            </w:r>
+          </w:p>
+        </w:tc>
+        <w:tc>
+          <w:tcPr>
+            <w:tcW w:w="2214" w:type="dxa"/>
+            <w:tcBorders>
+              <w:top w:val="single" w:sz="4" w:space="0" w:color="4F81BD" w:themeColor="accent1"/>
+              <w:left w:val="single" w:sz="4" w:space="0" w:color="4F81BD" w:themeColor="accent1"/>
+              <w:bottom w:val="single" w:sz="4" w:space="0" w:color="4F81BD" w:themeColor="accent1"/>
+              <w:right w:val="single" w:sz="4" w:space="0" w:color="4F81BD" w:themeColor="accent1"/>
+            </w:tcBorders>
+          </w:tcPr>
+          <w:p>
+            <w:pPr>
+              <w:jc w:val="center"/>
+              <w:cnfStyle w:val="000000010000" w:firstRow="0" w:lastRow="0" w:firstColumn="0" w:lastColumn="0" w:oddVBand="0" w:evenVBand="0" w:oddHBand="0" w:evenHBand="1" w:firstRowFirstColumn="0" w:firstRowLastColumn="0" w:lastRowFirstColumn="0" w:lastRowLastColumn="0"/>
+              <w:rPr>
+                <w:sz w:val="20"/>
+              </w:rPr>
+            </w:pPr>
+            <w:r>
+              <w:rPr>
+                <w:sz w:val="20"/>
+              </w:rPr>
+              <w:t>100</w:t>
+            </w:r>
+          </w:p>
+        </w:tc>
+        <w:tc>
+          <w:tcPr>
+            <w:tcW w:w="2214" w:type="dxa"/>
+            <w:tcBorders>
+              <w:left w:val="single" w:sz="4" w:space="0" w:color="4F81BD" w:themeColor="accent1"/>
+              <w:right w:val="single" w:sz="4" w:space="0" w:color="4F81BD" w:themeColor="accent1"/>
+            </w:tcBorders>
+          </w:tcPr>
+          <w:p>
+            <w:pPr>
+              <w:jc w:val="center"/>
+              <w:cnfStyle w:val="000000010000" w:firstRow="0" w:lastRow="0" w:firstColumn="0" w:lastColumn="0" w:oddVBand="0" w:evenVBand="0" w:oddHBand="0" w:evenHBand="1" w:firstRowFirstColumn="0" w:firstRowLastColumn="0" w:lastRowFirstColumn="0" w:lastRowLastColumn="0"/>
+              <w:rPr>
+                <w:sz w:val="20"/>
+              </w:rPr>
+            </w:pPr>
+            <w:r>
+              <w:rPr>
+                <w:sz w:val="20"/>
+              </w:rPr>
+              <w:t>20</w:t>
+            </w:r>
+          </w:p>
+        </w:tc>
+        <w:tc>
+          <w:tcPr>
+            <w:tcW w:w="2214" w:type="dxa"/>
+            <w:tcBorders>
+              <w:top w:val="single" w:sz="4" w:space="0" w:color="4F81BD" w:themeColor="accent1"/>
+              <w:left w:val="single" w:sz="4" w:space="0" w:color="4F81BD" w:themeColor="accent1"/>
+              <w:bottom w:val="single" w:sz="4" w:space="0" w:color="4F81BD" w:themeColor="accent1"/>
+              <w:right w:val="single" w:sz="4" w:space="0" w:color="4F81BD" w:themeColor="accent1"/>
+            </w:tcBorders>
+          </w:tcPr>
+          <w:p>
+            <w:pPr>
+              <w:jc w:val="center"/>
+              <w:cnfStyle w:val="000000010000" w:firstRow="0" w:lastRow="0" w:firstColumn="0" w:lastColumn="0" w:oddVBand="0" w:evenVBand="0" w:oddHBand="0" w:evenHBand="1" w:firstRowFirstColumn="0" w:firstRowLastColumn="0" w:lastRowFirstColumn="0" w:lastRowLastColumn="0"/>
+              <w:rPr>
+                <w:sz w:val="20"/>
+              </w:rPr>
+            </w:pPr>
+            <w:r>
+              <w:rPr>
+                <w:sz w:val="20"/>
+              </w:rPr>
+              <w:t>.14</w:t>
+            </w:r>
+          </w:p>
+        </w:tc>
+      </w:tr>
+      <w:tr>
+        <w:trPr>
+          <w:cnfStyle w:val="000000100000" w:firstRow="0" w:lastRow="0" w:firstColumn="0" w:lastColumn="0" w:oddVBand="0" w:evenVBand="0" w:oddHBand="1" w:evenHBand="0" w:firstRowFirstColumn="0" w:firstRowLastColumn="0" w:lastRowFirstColumn="0" w:lastRowLastColumn="0"/>
+        </w:trPr>
+        <w:tc>
+          <w:tcPr>
+            <w:cnfStyle w:val="001000000000" w:firstRow="0" w:lastRow="0" w:firstColumn="1" w:lastColumn="0" w:oddVBand="0" w:evenVBand="0" w:oddHBand="0" w:evenHBand="0" w:firstRowFirstColumn="0" w:firstRowLastColumn="0" w:lastRowFirstColumn="0" w:lastRowLastColumn="0"/>
+            <w:tcW w:w="2214" w:type="dxa"/>
+            <w:tcBorders>
+              <w:top w:val="single" w:sz="4" w:space="0" w:color="4F81BD" w:themeColor="accent1"/>
+              <w:left w:val="single" w:sz="4" w:space="0" w:color="4F81BD" w:themeColor="accent1"/>
+              <w:bottom w:val="single" w:sz="4" w:space="0" w:color="4F81BD" w:themeColor="accent1"/>
+              <w:right w:val="single" w:sz="4" w:space="0" w:color="4F81BD" w:themeColor="accent1"/>
+            </w:tcBorders>
+          </w:tcPr>
+          <w:p>
+            <w:pPr>
+              <w:jc w:val="center"/>
+              <w:rPr>
+                <w:b w:val="0"/>
+                <w:sz w:val="20"/>
+              </w:rPr>
+            </w:pPr>
+            <w:r>
+              <w:rPr>
+                <w:b w:val="0"/>
+                <w:sz w:val="20"/>
+              </w:rPr>
+              <w:t>100</w:t>
+            </w:r>
+          </w:p>
+        </w:tc>
+        <w:tc>
+          <w:tcPr>
+            <w:tcW w:w="2214" w:type="dxa"/>
+            <w:tcBorders>
+              <w:top w:val="single" w:sz="4" w:space="0" w:color="4F81BD" w:themeColor="accent1"/>
+              <w:left w:val="single" w:sz="4" w:space="0" w:color="4F81BD" w:themeColor="accent1"/>
+              <w:bottom w:val="single" w:sz="4" w:space="0" w:color="4F81BD" w:themeColor="accent1"/>
+              <w:right w:val="single" w:sz="4" w:space="0" w:color="4F81BD" w:themeColor="accent1"/>
+            </w:tcBorders>
+          </w:tcPr>
+          <w:p>
+            <w:pPr>
+              <w:jc w:val="center"/>
+              <w:cnfStyle w:val="000000100000" w:firstRow="0" w:lastRow="0" w:firstColumn="0" w:lastColumn="0" w:oddVBand="0" w:evenVBand="0" w:oddHBand="1" w:evenHBand="0" w:firstRowFirstColumn="0" w:firstRowLastColumn="0" w:lastRowFirstColumn="0" w:lastRowLastColumn="0"/>
+              <w:rPr>
+                <w:sz w:val="20"/>
+              </w:rPr>
+            </w:pPr>
+            <w:r>
+              <w:rPr>
+                <w:sz w:val="20"/>
+              </w:rPr>
+              <w:t>200</w:t>
+            </w:r>
+          </w:p>
+        </w:tc>
+        <w:tc>
+          <w:tcPr>
+            <w:tcW w:w="2214" w:type="dxa"/>
+            <w:tcBorders>
+              <w:left w:val="single" w:sz="4" w:space="0" w:color="4F81BD" w:themeColor="accent1"/>
+              <w:right w:val="single" w:sz="4" w:space="0" w:color="4F81BD" w:themeColor="accent1"/>
+            </w:tcBorders>
+          </w:tcPr>
+          <w:p>
+            <w:pPr>
+              <w:jc w:val="center"/>
+              <w:cnfStyle w:val="000000100000" w:firstRow="0" w:lastRow="0" w:firstColumn="0" w:lastColumn="0" w:oddVBand="0" w:evenVBand="0" w:oddHBand="1" w:evenHBand="0" w:firstRowFirstColumn="0" w:firstRowLastColumn="0" w:lastRowFirstColumn="0" w:lastRowLastColumn="0"/>
+              <w:rPr>
+                <w:sz w:val="20"/>
+              </w:rPr>
+            </w:pPr>
+            <w:r>
+              <w:rPr>
+                <w:sz w:val="20"/>
+              </w:rPr>
+              <w:t>20</w:t>
+            </w:r>
+          </w:p>
+        </w:tc>
+        <w:tc>
+          <w:tcPr>
+            <w:tcW w:w="2214" w:type="dxa"/>
+            <w:tcBorders>
+              <w:top w:val="single" w:sz="4" w:space="0" w:color="4F81BD" w:themeColor="accent1"/>
+              <w:left w:val="single" w:sz="4" w:space="0" w:color="4F81BD" w:themeColor="accent1"/>
+              <w:bottom w:val="single" w:sz="4" w:space="0" w:color="4F81BD" w:themeColor="accent1"/>
+              <w:right w:val="single" w:sz="4" w:space="0" w:color="4F81BD" w:themeColor="accent1"/>
+            </w:tcBorders>
+          </w:tcPr>
+          <w:p>
+            <w:pPr>
+              <w:jc w:val="center"/>
+              <w:cnfStyle w:val="000000100000" w:firstRow="0" w:lastRow="0" w:firstColumn="0" w:lastColumn="0" w:oddVBand="0" w:evenVBand="0" w:oddHBand="1" w:evenHBand="0" w:firstRowFirstColumn="0" w:firstRowLastColumn="0" w:lastRowFirstColumn="0" w:lastRowLastColumn="0"/>
+              <w:rPr>
+                <w:sz w:val="20"/>
+              </w:rPr>
+            </w:pPr>
+            <w:r>
+              <w:rPr>
+                <w:sz w:val="20"/>
+              </w:rPr>
+              <w:t>.14</w:t>
+            </w:r>
+          </w:p>
+        </w:tc>
+      </w:tr>
+    </w:tbl>
+    <w:p>
+      <w:pPr>
+        <w:spacing w:after="200"/>
+        <w:rPr>
+          <w:sz w:val="18"/>
+        </w:rPr>
+      </w:pPr>
+      <w:r>
+        <w:rPr>
+          <w:b/>
+          <w:sz w:val="18"/>
+        </w:rPr>
+        <w:t>Table 1</w:t>
+      </w:r>
+      <w:r>
+        <w:rPr>
+          <w:sz w:val="18"/>
+        </w:rPr>
+        <w:t>: Data collected for bandwidth testing on Deterlab</w:t>
+      </w:r>
+    </w:p>
+    <w:p>
+      <w:pPr>
+        <w:spacing w:after="200"/>
+      </w:pPr>
+      <w:r>
+        <w:drawing>
+          <wp:inline distT="0" distB="0" distL="0" distR="0" wp14:anchorId="5BB2EAF2" wp14:editId="5F90D1BB">
+            <wp:extent cx="5372100" cy="2743200"/>
+            <wp:effectExtent l="0" t="0" r="12700" b="25400"/>
+            <wp:docPr id="1" name="Chart 1"/>
+            <wp:cNvGraphicFramePr/>
+            <a:graphic xmlns:a="http://schemas.openxmlformats.org/drawingml/2006/main">
+              <a:graphicData uri="http://schemas.openxmlformats.org/drawingml/2006/chart">
+                <c:chart xmlns:c="http://schemas.openxmlformats.org/drawingml/2006/chart" xmlns:r="http://schemas.openxmlformats.org/officeDocument/2006/relationships" r:id="rId11"/>
+              </a:graphicData>
+            </a:graphic>
+          </wp:inline>
+        </w:drawing>
+      </w:r>
+    </w:p>
+    <w:p>
+      <w:pPr>
+        <w:spacing w:after="200"/>
+        <w:rPr>
+          <w:sz w:val="18"/>
+        </w:rPr>
+      </w:pPr>
+      <w:r>
+        <w:rPr>
+          <w:b/>
+          <w:sz w:val="18"/>
+        </w:rPr>
+        <w:t>Figure 1</w:t>
+      </w:r>
+      <w:r>
+        <w:rPr>
+          <w:sz w:val="18"/>
+        </w:rPr>
+        <w:t>: Graph of throughput vs loss for custom file transfer utility over Python.</w:t>
+      </w:r>
+    </w:p>
+    <w:p>
+      <w:pPr>
+        <w:spacing w:after="200"/>
+      </w:pPr>
+    </w:p>
+    <w:p>
+      <w:pPr>
+        <w:spacing w:after="200"/>
+      </w:pPr>
+      <w:r>
+        <w:rPr>
+          <w:noProof/>
+        </w:rPr>
+        <w:drawing>
+          <wp:inline distT="0" distB="0" distL="0" distR="0" wp14:anchorId="19CED2E0" wp14:editId="3B4F382D">
+            <wp:extent cx="5372100" cy="2743200"/>
+            <wp:effectExtent l="0" t="0" r="12700" b="25400"/>
+            <wp:docPr id="2" name="Chart 2"/>
+            <wp:cNvGraphicFramePr/>
+            <a:graphic xmlns:a="http://schemas.openxmlformats.org/drawingml/2006/main">
+              <a:graphicData uri="http://schemas.openxmlformats.org/drawingml/2006/chart">
+                <c:chart xmlns:c="http://schemas.openxmlformats.org/drawingml/2006/chart" xmlns:r="http://schemas.openxmlformats.org/officeDocument/2006/relationships" r:id="rId12"/>
+              </a:graphicData>
+            </a:graphic>
+          </wp:inline>
+        </w:drawing>
+      </w:r>
+    </w:p>
+    <w:p>
+      <w:pPr>
+        <w:spacing w:after="200"/>
+        <w:rPr>
+          <w:sz w:val="18"/>
+        </w:rPr>
+      </w:pPr>
+      <w:r>
+        <w:rPr>
+          <w:b/>
+          <w:sz w:val="18"/>
+        </w:rPr>
+        <w:t>Figure 2</w:t>
+      </w:r>
+      <w:r>
+        <w:rPr>
+          <w:sz w:val="18"/>
+        </w:rPr>
+        <w:t>: Graph of throughput vs RTT delay for custom file transfer utility over Python.</w:t>
+      </w:r>
+    </w:p>
+    <w:p>
+      <w:pPr>
+        <w:spacing w:after="200"/>
+      </w:pPr>
+    </w:p>
+    <w:p>
+      <w:pPr>
+        <w:pStyle w:val="Heading2"/>
+      </w:pPr>
+      <w:r>
+        <w:t>Initial Thoughts</w:t>
+      </w:r>
+    </w:p>
+    <w:p>
+      <w:r>
+        <w:t xml:space="preserve">Our single-threaded implementation of a TCP/UDP socket server is very </w:t>
+      </w:r>
+      <w:r>
+        <w:t>limited</w:t>
+      </w:r>
+      <w:r>
+        <w:t xml:space="preserve">.  We noticed that because data was being serialized, we had to </w:t>
+      </w:r>
+      <w:r>
+        <w:t>process the data in chunks.  Since we only had 1 worker thread operating on the data, we could theoretically improve the performance by multi-threading it in the future.  However, this potential improvement has an upper bound. As we</w:t>
+      </w:r>
+      <w:r>
+        <w:t xml:space="preserve"> maximize the bandwidth usage, we will eventually be limited by the delay and the loss; thus increasing threading will not improve our throughput especially knowing that TCP connections are extremely compromised by large delays and loss.</w:t>
+      </w:r>
       <w:bookmarkStart w:id="0" w:name="_GoBack"/>
       <w:bookmarkEnd w:id="0"/>
-      <w:r>
-        <w:br w:type="column"/>
-        <w:t>Appendix</w:t>
-      </w:r>
     </w:p>
     <w:p>
       <w:pPr>
         <w:pStyle w:val="Heading2"/>
       </w:pPr>
+      <w:r>
+        <w:t xml:space="preserve">Appendix – </w:t>
+      </w:r>
       <w:r>
         <w:t>Presentation</w:t>
       </w:r>
@@ -1108,7 +1984,7 @@
       <w:r>
         <w:t xml:space="preserve">Our presentation is hosted on Google Slides (requires HMC login): </w:t>
       </w:r>
-      <w:hyperlink r:id="rId11" w:history="1">
+      <w:hyperlink r:id="rId13" w:history="1">
         <w:r>
           <w:rPr>
             <w:rStyle w:val="Hyperlink"/>
@@ -1120,37 +1996,6 @@
       </w:hyperlink>
     </w:p>
     <w:p/>
-    <w:p/>
-    <w:p>
-      <w:pPr>
-        <w:pStyle w:val="Heading2"/>
-      </w:pPr>
-      <w:r>
-        <w:t>Delete me below!!!</w:t>
-      </w:r>
-    </w:p>
-    <w:p>
-      <w:r>
-        <w:t xml:space="preserve">May not need to check checksum of every chunk because per UDP, </w:t>
-      </w:r>
-      <w:hyperlink r:id="rId12" w:history="1">
-        <w:r>
-          <w:rPr>
-            <w:rStyle w:val="Hyperlink"/>
-          </w:rPr>
-          <w:t>http://gafferongames.com/networking-for-game-programmers/udp-vs-tcp/</w:t>
-        </w:r>
-      </w:hyperlink>
-      <w:r>
-        <w:t>, either it gets to the destination wholly or not at all.  It will never be a partial send.  The thing that messes UDP up is that it will scramble the order you send the chunks in, so the key is to remember that the order that the chunks are sent are important, we need a way to keep track of that.</w:t>
-      </w:r>
-    </w:p>
-    <w:p/>
-    <w:p>
-      <w:r>
-        <w:t>http://stackoverflow.com/questions/13993514/sending-receiving-file-udp-in-python</w:t>
-      </w:r>
-    </w:p>
     <w:p/>
     <w:sectPr>
       <w:pgSz w:w="12240" w:h="15840"/>
@@ -2681,6 +3526,369 @@
     </w:rPr>
   </w:style>
 </w:styles>
+</file>
+
+<file path=word/charts/chart1.xml><?xml version="1.0" encoding="utf-8"?>
+<c:chartSpace xmlns:c="http://schemas.openxmlformats.org/drawingml/2006/chart" xmlns:a="http://schemas.openxmlformats.org/drawingml/2006/main" xmlns:r="http://schemas.openxmlformats.org/officeDocument/2006/relationships">
+  <c:date1904 val="0"/>
+  <c:lang val="en-US"/>
+  <c:roundedCorners val="0"/>
+  <mc:AlternateContent xmlns:mc="http://schemas.openxmlformats.org/markup-compatibility/2006">
+    <mc:Choice xmlns:c14="http://schemas.microsoft.com/office/drawing/2007/8/2/chart" Requires="c14">
+      <c14:style val="118"/>
+    </mc:Choice>
+    <mc:Fallback>
+      <c:style val="18"/>
+    </mc:Fallback>
+  </mc:AlternateContent>
+  <c:chart>
+    <c:title>
+      <c:layout/>
+      <c:overlay val="0"/>
+    </c:title>
+    <c:autoTitleDeleted val="0"/>
+    <c:plotArea>
+      <c:layout/>
+      <c:lineChart>
+        <c:grouping val="standard"/>
+        <c:varyColors val="0"/>
+        <c:ser>
+          <c:idx val="1"/>
+          <c:order val="0"/>
+          <c:tx>
+            <c:v>Throughput v. Loss</c:v>
+          </c:tx>
+          <c:marker>
+            <c:symbol val="none"/>
+          </c:marker>
+          <c:cat>
+            <c:numRef>
+              <c:f>Sheet1!$C$2:$C$6</c:f>
+              <c:numCache>
+                <c:formatCode>General</c:formatCode>
+                <c:ptCount val="5"/>
+                <c:pt idx="0">
+                  <c:v>1.0</c:v>
+                </c:pt>
+                <c:pt idx="1">
+                  <c:v>5.0</c:v>
+                </c:pt>
+                <c:pt idx="2">
+                  <c:v>10.0</c:v>
+                </c:pt>
+                <c:pt idx="3">
+                  <c:v>20.0</c:v>
+                </c:pt>
+                <c:pt idx="4">
+                  <c:v>20.0</c:v>
+                </c:pt>
+              </c:numCache>
+            </c:numRef>
+          </c:cat>
+          <c:val>
+            <c:numRef>
+              <c:f>Sheet1!$D$2:$D$6</c:f>
+              <c:numCache>
+                <c:formatCode>General</c:formatCode>
+                <c:ptCount val="5"/>
+                <c:pt idx="0">
+                  <c:v>0.21</c:v>
+                </c:pt>
+                <c:pt idx="1">
+                  <c:v>0.13</c:v>
+                </c:pt>
+                <c:pt idx="2">
+                  <c:v>0.12</c:v>
+                </c:pt>
+                <c:pt idx="3">
+                  <c:v>0.14</c:v>
+                </c:pt>
+                <c:pt idx="4">
+                  <c:v>0.14</c:v>
+                </c:pt>
+              </c:numCache>
+            </c:numRef>
+          </c:val>
+          <c:smooth val="0"/>
+        </c:ser>
+        <c:dLbls>
+          <c:showLegendKey val="0"/>
+          <c:showVal val="0"/>
+          <c:showCatName val="0"/>
+          <c:showSerName val="0"/>
+          <c:showPercent val="0"/>
+          <c:showBubbleSize val="0"/>
+        </c:dLbls>
+        <c:marker val="1"/>
+        <c:smooth val="0"/>
+        <c:axId val="2071621192"/>
+        <c:axId val="2071535384"/>
+      </c:lineChart>
+      <c:catAx>
+        <c:axId val="2071621192"/>
+        <c:scaling>
+          <c:orientation val="minMax"/>
+        </c:scaling>
+        <c:delete val="0"/>
+        <c:axPos val="b"/>
+        <c:title>
+          <c:tx>
+            <c:rich>
+              <a:bodyPr/>
+              <a:lstStyle/>
+              <a:p>
+                <a:pPr>
+                  <a:defRPr/>
+                </a:pPr>
+                <a:r>
+                  <a:rPr lang="en-US"/>
+                  <a:t>Loss (%)</a:t>
+                </a:r>
+              </a:p>
+            </c:rich>
+          </c:tx>
+          <c:layout/>
+          <c:overlay val="0"/>
+        </c:title>
+        <c:numFmt formatCode="General" sourceLinked="1"/>
+        <c:majorTickMark val="out"/>
+        <c:minorTickMark val="none"/>
+        <c:tickLblPos val="nextTo"/>
+        <c:crossAx val="2071535384"/>
+        <c:crosses val="autoZero"/>
+        <c:auto val="1"/>
+        <c:lblAlgn val="ctr"/>
+        <c:lblOffset val="100"/>
+        <c:noMultiLvlLbl val="0"/>
+      </c:catAx>
+      <c:valAx>
+        <c:axId val="2071535384"/>
+        <c:scaling>
+          <c:orientation val="minMax"/>
+        </c:scaling>
+        <c:delete val="0"/>
+        <c:axPos val="l"/>
+        <c:majorGridlines/>
+        <c:title>
+          <c:tx>
+            <c:rich>
+              <a:bodyPr rot="-5400000" vert="horz"/>
+              <a:lstStyle/>
+              <a:p>
+                <a:pPr>
+                  <a:defRPr/>
+                </a:pPr>
+                <a:r>
+                  <a:rPr lang="en-US"/>
+                  <a:t>Throughput (Mb/s)</a:t>
+                </a:r>
+              </a:p>
+            </c:rich>
+          </c:tx>
+          <c:layout/>
+          <c:overlay val="0"/>
+        </c:title>
+        <c:numFmt formatCode="General" sourceLinked="1"/>
+        <c:majorTickMark val="out"/>
+        <c:minorTickMark val="none"/>
+        <c:tickLblPos val="nextTo"/>
+        <c:crossAx val="2071621192"/>
+        <c:crosses val="autoZero"/>
+        <c:crossBetween val="between"/>
+      </c:valAx>
+    </c:plotArea>
+    <c:plotVisOnly val="1"/>
+    <c:dispBlanksAs val="gap"/>
+    <c:showDLblsOverMax val="0"/>
+  </c:chart>
+  <c:externalData r:id="rId1">
+    <c:autoUpdate val="0"/>
+  </c:externalData>
+</c:chartSpace>
+</file>
+
+<file path=word/charts/chart2.xml><?xml version="1.0" encoding="utf-8"?>
+<c:chartSpace xmlns:c="http://schemas.openxmlformats.org/drawingml/2006/chart" xmlns:a="http://schemas.openxmlformats.org/drawingml/2006/main" xmlns:r="http://schemas.openxmlformats.org/officeDocument/2006/relationships">
+  <c:date1904 val="0"/>
+  <c:lang val="en-US"/>
+  <c:roundedCorners val="0"/>
+  <mc:AlternateContent xmlns:mc="http://schemas.openxmlformats.org/markup-compatibility/2006">
+    <mc:Choice xmlns:c14="http://schemas.microsoft.com/office/drawing/2007/8/2/chart" Requires="c14">
+      <c14:style val="118"/>
+    </mc:Choice>
+    <mc:Fallback>
+      <c:style val="18"/>
+    </mc:Fallback>
+  </mc:AlternateContent>
+  <c:chart>
+    <c:title>
+      <c:layout/>
+      <c:overlay val="0"/>
+    </c:title>
+    <c:autoTitleDeleted val="0"/>
+    <c:plotArea>
+      <c:layout/>
+      <c:lineChart>
+        <c:grouping val="standard"/>
+        <c:varyColors val="0"/>
+        <c:ser>
+          <c:idx val="0"/>
+          <c:order val="0"/>
+          <c:tx>
+            <c:v>Throughput v. Delay</c:v>
+          </c:tx>
+          <c:marker>
+            <c:symbol val="none"/>
+          </c:marker>
+          <c:cat>
+            <c:numRef>
+              <c:f>Sheet1!$B$2:$B$6</c:f>
+              <c:numCache>
+                <c:formatCode>General</c:formatCode>
+                <c:ptCount val="5"/>
+                <c:pt idx="0">
+                  <c:v>10.0</c:v>
+                </c:pt>
+                <c:pt idx="1">
+                  <c:v>20.0</c:v>
+                </c:pt>
+                <c:pt idx="2">
+                  <c:v>60.0</c:v>
+                </c:pt>
+                <c:pt idx="3">
+                  <c:v>100.0</c:v>
+                </c:pt>
+                <c:pt idx="4">
+                  <c:v>200.0</c:v>
+                </c:pt>
+              </c:numCache>
+            </c:numRef>
+          </c:cat>
+          <c:val>
+            <c:numRef>
+              <c:f>Sheet1!$D$2:$D$6</c:f>
+              <c:numCache>
+                <c:formatCode>General</c:formatCode>
+                <c:ptCount val="5"/>
+                <c:pt idx="0">
+                  <c:v>0.21</c:v>
+                </c:pt>
+                <c:pt idx="1">
+                  <c:v>0.13</c:v>
+                </c:pt>
+                <c:pt idx="2">
+                  <c:v>0.12</c:v>
+                </c:pt>
+                <c:pt idx="3">
+                  <c:v>0.14</c:v>
+                </c:pt>
+                <c:pt idx="4">
+                  <c:v>0.14</c:v>
+                </c:pt>
+              </c:numCache>
+            </c:numRef>
+          </c:val>
+          <c:smooth val="0"/>
+        </c:ser>
+        <c:dLbls>
+          <c:showLegendKey val="0"/>
+          <c:showVal val="0"/>
+          <c:showCatName val="0"/>
+          <c:showSerName val="0"/>
+          <c:showPercent val="0"/>
+          <c:showBubbleSize val="0"/>
+        </c:dLbls>
+        <c:marker val="1"/>
+        <c:smooth val="0"/>
+        <c:axId val="2117791944"/>
+        <c:axId val="2117797416"/>
+      </c:lineChart>
+      <c:catAx>
+        <c:axId val="2117791944"/>
+        <c:scaling>
+          <c:orientation val="minMax"/>
+        </c:scaling>
+        <c:delete val="0"/>
+        <c:axPos val="b"/>
+        <c:title>
+          <c:tx>
+            <c:rich>
+              <a:bodyPr/>
+              <a:lstStyle/>
+              <a:p>
+                <a:pPr>
+                  <a:defRPr/>
+                </a:pPr>
+                <a:r>
+                  <a:rPr lang="en-US"/>
+                  <a:t>RTT Delay (ms)</a:t>
+                </a:r>
+              </a:p>
+            </c:rich>
+          </c:tx>
+          <c:layout/>
+          <c:overlay val="0"/>
+        </c:title>
+        <c:numFmt formatCode="General" sourceLinked="1"/>
+        <c:majorTickMark val="out"/>
+        <c:minorTickMark val="none"/>
+        <c:tickLblPos val="nextTo"/>
+        <c:crossAx val="2117797416"/>
+        <c:crosses val="autoZero"/>
+        <c:auto val="1"/>
+        <c:lblAlgn val="ctr"/>
+        <c:lblOffset val="100"/>
+        <c:noMultiLvlLbl val="0"/>
+      </c:catAx>
+      <c:valAx>
+        <c:axId val="2117797416"/>
+        <c:scaling>
+          <c:orientation val="minMax"/>
+        </c:scaling>
+        <c:delete val="0"/>
+        <c:axPos val="l"/>
+        <c:majorGridlines/>
+        <c:title>
+          <c:tx>
+            <c:rich>
+              <a:bodyPr rot="-5400000" vert="horz"/>
+              <a:lstStyle/>
+              <a:p>
+                <a:pPr>
+                  <a:defRPr/>
+                </a:pPr>
+                <a:r>
+                  <a:rPr lang="en-US"/>
+                  <a:t>Throughput</a:t>
+                </a:r>
+                <a:r>
+                  <a:rPr lang="en-US" baseline="0"/>
+                  <a:t> (Mb/s)</a:t>
+                </a:r>
+                <a:endParaRPr lang="en-US"/>
+              </a:p>
+            </c:rich>
+          </c:tx>
+          <c:layout/>
+          <c:overlay val="0"/>
+        </c:title>
+        <c:numFmt formatCode="General" sourceLinked="1"/>
+        <c:majorTickMark val="out"/>
+        <c:minorTickMark val="none"/>
+        <c:tickLblPos val="nextTo"/>
+        <c:crossAx val="2117791944"/>
+        <c:crosses val="autoZero"/>
+        <c:crossBetween val="between"/>
+      </c:valAx>
+    </c:plotArea>
+    <c:plotVisOnly val="1"/>
+    <c:dispBlanksAs val="gap"/>
+    <c:showDLblsOverMax val="0"/>
+  </c:chart>
+  <c:externalData r:id="rId1">
+    <c:autoUpdate val="0"/>
+  </c:externalData>
+</c:chartSpace>
 </file>
 
 <file path=word/theme/theme1.xml><?xml version="1.0" encoding="utf-8"?>
@@ -3008,7 +4216,7 @@
 </file>
 
 <file path=customXml/itemProps1.xml><?xml version="1.0" encoding="utf-8"?>
-<ds:datastoreItem xmlns:ds="http://schemas.openxmlformats.org/officeDocument/2006/customXml" ds:itemID="{810A6132-13FB-6C49-A599-2389ADAA0C0C}">
+<ds:datastoreItem xmlns:ds="http://schemas.openxmlformats.org/officeDocument/2006/customXml" ds:itemID="{EF75C369-B4C9-F34C-A859-BFC86B8EF78C}">
   <ds:schemaRefs>
     <ds:schemaRef ds:uri="http://schemas.openxmlformats.org/officeDocument/2006/bibliography"/>
   </ds:schemaRefs>

</xml_diff>